<commit_message>
day 2 date written
</commit_message>
<xml_diff>
--- a/Java Notes - Phase 1.docx
+++ b/Java Notes - Phase 1.docx
@@ -39,8 +39,6 @@
         </w:rPr>
         <w:t xml:space="preserve"> 01-09-2022</w:t>
       </w:r>
-      <w:bookmarkStart w:id="0" w:name="_GoBack"/>
-      <w:bookmarkEnd w:id="0"/>
     </w:p>
     <w:p>
       <w:pPr>
@@ -1955,7 +1953,6 @@
         </w:rPr>
       </w:pPr>
       <w:proofErr w:type="spellStart"/>
-      <w:proofErr w:type="gramStart"/>
       <w:r>
         <w:rPr>
           <w:rFonts w:ascii="Times New Roman" w:hAnsi="Times New Roman" w:cs="Times New Roman"/>
@@ -1965,7 +1962,6 @@
         <w:t>git</w:t>
       </w:r>
       <w:proofErr w:type="spellEnd"/>
-      <w:proofErr w:type="gramEnd"/>
       <w:r>
         <w:rPr>
           <w:rFonts w:ascii="Times New Roman" w:hAnsi="Times New Roman" w:cs="Times New Roman"/>
@@ -1999,7 +1995,6 @@
         </w:rPr>
       </w:pPr>
       <w:proofErr w:type="spellStart"/>
-      <w:proofErr w:type="gramStart"/>
       <w:r>
         <w:rPr>
           <w:rFonts w:ascii="Times New Roman" w:hAnsi="Times New Roman" w:cs="Times New Roman"/>
@@ -2009,7 +2004,6 @@
         <w:t>git</w:t>
       </w:r>
       <w:proofErr w:type="spellEnd"/>
-      <w:proofErr w:type="gramEnd"/>
       <w:r>
         <w:rPr>
           <w:rFonts w:ascii="Times New Roman" w:hAnsi="Times New Roman" w:cs="Times New Roman"/>
@@ -2035,7 +2029,6 @@
         </w:rPr>
       </w:pPr>
       <w:proofErr w:type="spellStart"/>
-      <w:proofErr w:type="gramStart"/>
       <w:r>
         <w:rPr>
           <w:rFonts w:ascii="Times New Roman" w:hAnsi="Times New Roman" w:cs="Times New Roman"/>
@@ -2045,7 +2038,6 @@
         <w:t>git</w:t>
       </w:r>
       <w:proofErr w:type="spellEnd"/>
-      <w:proofErr w:type="gramEnd"/>
       <w:r>
         <w:rPr>
           <w:rFonts w:ascii="Times New Roman" w:hAnsi="Times New Roman" w:cs="Times New Roman"/>
@@ -2085,7 +2077,6 @@
         </w:rPr>
       </w:pPr>
       <w:proofErr w:type="spellStart"/>
-      <w:proofErr w:type="gramStart"/>
       <w:r>
         <w:rPr>
           <w:rFonts w:ascii="Times New Roman" w:hAnsi="Times New Roman" w:cs="Times New Roman"/>
@@ -2096,7 +2087,6 @@
         <w:t>git</w:t>
       </w:r>
       <w:proofErr w:type="spellEnd"/>
-      <w:proofErr w:type="gramEnd"/>
       <w:r>
         <w:rPr>
           <w:rFonts w:ascii="Times New Roman" w:hAnsi="Times New Roman" w:cs="Times New Roman"/>
@@ -2278,7 +2268,6 @@
         </w:rPr>
       </w:pPr>
       <w:proofErr w:type="spellStart"/>
-      <w:proofErr w:type="gramStart"/>
       <w:r>
         <w:rPr>
           <w:rFonts w:ascii="Times New Roman" w:hAnsi="Times New Roman" w:cs="Times New Roman"/>
@@ -2287,7 +2276,6 @@
         <w:t>git</w:t>
       </w:r>
       <w:proofErr w:type="spellEnd"/>
-      <w:proofErr w:type="gramEnd"/>
       <w:r>
         <w:rPr>
           <w:rFonts w:ascii="Times New Roman" w:hAnsi="Times New Roman" w:cs="Times New Roman"/>
@@ -2353,7 +2341,6 @@
         </w:rPr>
       </w:pPr>
       <w:proofErr w:type="spellStart"/>
-      <w:proofErr w:type="gramStart"/>
       <w:r>
         <w:rPr>
           <w:rFonts w:ascii="Times New Roman" w:hAnsi="Times New Roman" w:cs="Times New Roman"/>
@@ -2362,7 +2349,6 @@
         <w:t>git</w:t>
       </w:r>
       <w:proofErr w:type="spellEnd"/>
-      <w:proofErr w:type="gramEnd"/>
       <w:r>
         <w:rPr>
           <w:rFonts w:ascii="Times New Roman" w:hAnsi="Times New Roman" w:cs="Times New Roman"/>
@@ -2419,7 +2405,6 @@
         </w:rPr>
       </w:pPr>
       <w:proofErr w:type="spellStart"/>
-      <w:proofErr w:type="gramStart"/>
       <w:r>
         <w:rPr>
           <w:rFonts w:ascii="Times New Roman" w:hAnsi="Times New Roman" w:cs="Times New Roman"/>
@@ -2429,7 +2414,6 @@
         <w:t>git</w:t>
       </w:r>
       <w:proofErr w:type="spellEnd"/>
-      <w:proofErr w:type="gramEnd"/>
       <w:r>
         <w:rPr>
           <w:rFonts w:ascii="Times New Roman" w:hAnsi="Times New Roman" w:cs="Times New Roman"/>
@@ -2523,7 +2507,6 @@
         </w:rPr>
       </w:pPr>
       <w:proofErr w:type="spellStart"/>
-      <w:proofErr w:type="gramStart"/>
       <w:r>
         <w:rPr>
           <w:rFonts w:ascii="Times New Roman" w:hAnsi="Times New Roman" w:cs="Times New Roman"/>
@@ -2533,7 +2516,6 @@
         <w:t>git</w:t>
       </w:r>
       <w:proofErr w:type="spellEnd"/>
-      <w:proofErr w:type="gramEnd"/>
       <w:r>
         <w:rPr>
           <w:rFonts w:ascii="Times New Roman" w:hAnsi="Times New Roman" w:cs="Times New Roman"/>
@@ -2550,32 +2532,22 @@
           <w:sz w:val="28"/>
         </w:rPr>
       </w:pPr>
-      <w:proofErr w:type="gramStart"/>
-      <w:r>
-        <w:rPr>
-          <w:rFonts w:ascii="Times New Roman" w:hAnsi="Times New Roman" w:cs="Times New Roman"/>
-          <w:sz w:val="28"/>
-        </w:rPr>
-        <w:t>creating</w:t>
-      </w:r>
-      <w:proofErr w:type="gramEnd"/>
-      <w:r>
-        <w:rPr>
-          <w:rFonts w:ascii="Times New Roman" w:hAnsi="Times New Roman" w:cs="Times New Roman"/>
-          <w:sz w:val="28"/>
-        </w:rPr>
-        <w:t xml:space="preserve"> user defined branch </w:t>
-      </w:r>
-    </w:p>
-    <w:p>
-      <w:pPr>
-        <w:rPr>
-          <w:rFonts w:ascii="Times New Roman" w:hAnsi="Times New Roman" w:cs="Times New Roman"/>
-          <w:sz w:val="28"/>
-        </w:rPr>
-      </w:pPr>
-      <w:proofErr w:type="spellStart"/>
-      <w:proofErr w:type="gramStart"/>
+      <w:r>
+        <w:rPr>
+          <w:rFonts w:ascii="Times New Roman" w:hAnsi="Times New Roman" w:cs="Times New Roman"/>
+          <w:sz w:val="28"/>
+        </w:rPr>
+        <w:t xml:space="preserve">creating user defined branch </w:t>
+      </w:r>
+    </w:p>
+    <w:p>
+      <w:pPr>
+        <w:rPr>
+          <w:rFonts w:ascii="Times New Roman" w:hAnsi="Times New Roman" w:cs="Times New Roman"/>
+          <w:sz w:val="28"/>
+        </w:rPr>
+      </w:pPr>
+      <w:proofErr w:type="spellStart"/>
       <w:r>
         <w:rPr>
           <w:rFonts w:ascii="Times New Roman" w:hAnsi="Times New Roman" w:cs="Times New Roman"/>
@@ -2585,7 +2557,6 @@
         <w:t>git</w:t>
       </w:r>
       <w:proofErr w:type="spellEnd"/>
-      <w:proofErr w:type="gramEnd"/>
       <w:r>
         <w:rPr>
           <w:rFonts w:ascii="Times New Roman" w:hAnsi="Times New Roman" w:cs="Times New Roman"/>
@@ -2635,7 +2606,6 @@
         </w:rPr>
       </w:pPr>
       <w:proofErr w:type="spellStart"/>
-      <w:proofErr w:type="gramStart"/>
       <w:r>
         <w:rPr>
           <w:rFonts w:ascii="Times New Roman" w:hAnsi="Times New Roman" w:cs="Times New Roman"/>
@@ -2645,7 +2615,6 @@
         <w:t>git</w:t>
       </w:r>
       <w:proofErr w:type="spellEnd"/>
-      <w:proofErr w:type="gramEnd"/>
       <w:r>
         <w:rPr>
           <w:rFonts w:ascii="Times New Roman" w:hAnsi="Times New Roman" w:cs="Times New Roman"/>
@@ -2688,7 +2657,6 @@
         </w:rPr>
       </w:pPr>
       <w:proofErr w:type="spellStart"/>
-      <w:proofErr w:type="gramStart"/>
       <w:r>
         <w:rPr>
           <w:rFonts w:ascii="Times New Roman" w:hAnsi="Times New Roman" w:cs="Times New Roman"/>
@@ -2698,7 +2666,6 @@
         <w:t>git</w:t>
       </w:r>
       <w:proofErr w:type="spellEnd"/>
-      <w:proofErr w:type="gramEnd"/>
       <w:r>
         <w:rPr>
           <w:rFonts w:ascii="Times New Roman" w:hAnsi="Times New Roman" w:cs="Times New Roman"/>
@@ -2756,7 +2723,6 @@
         </w:rPr>
       </w:pPr>
       <w:proofErr w:type="spellStart"/>
-      <w:proofErr w:type="gramStart"/>
       <w:r>
         <w:rPr>
           <w:rFonts w:ascii="Times New Roman" w:hAnsi="Times New Roman" w:cs="Times New Roman"/>
@@ -2767,7 +2733,6 @@
         <w:t>git</w:t>
       </w:r>
       <w:proofErr w:type="spellEnd"/>
-      <w:proofErr w:type="gramEnd"/>
       <w:r>
         <w:rPr>
           <w:rFonts w:ascii="Times New Roman" w:hAnsi="Times New Roman" w:cs="Times New Roman"/>
@@ -2839,7 +2804,6 @@
         </w:rPr>
       </w:pPr>
       <w:proofErr w:type="spellStart"/>
-      <w:proofErr w:type="gramStart"/>
       <w:r>
         <w:rPr>
           <w:rFonts w:ascii="Consolas" w:eastAsia="Times New Roman" w:hAnsi="Consolas" w:cs="Courier New"/>
@@ -2850,7 +2814,6 @@
         <w:t>git</w:t>
       </w:r>
       <w:proofErr w:type="spellEnd"/>
-      <w:proofErr w:type="gramEnd"/>
       <w:r>
         <w:rPr>
           <w:rFonts w:ascii="Consolas" w:eastAsia="Times New Roman" w:hAnsi="Consolas" w:cs="Courier New"/>
@@ -2901,7 +2864,6 @@
         </w:rPr>
       </w:pPr>
       <w:proofErr w:type="spellStart"/>
-      <w:proofErr w:type="gramStart"/>
       <w:r>
         <w:rPr>
           <w:rStyle w:val="user-select-contain"/>
@@ -2914,7 +2876,6 @@
         <w:t>git</w:t>
       </w:r>
       <w:proofErr w:type="spellEnd"/>
-      <w:proofErr w:type="gramEnd"/>
       <w:r>
         <w:rPr>
           <w:rStyle w:val="user-select-contain"/>
@@ -3832,14 +3793,34 @@
           <w:sz w:val="28"/>
         </w:rPr>
       </w:pPr>
-    </w:p>
-    <w:p>
-      <w:pPr>
-        <w:rPr>
-          <w:rFonts w:ascii="Times New Roman" w:hAnsi="Times New Roman" w:cs="Times New Roman"/>
-          <w:sz w:val="28"/>
-        </w:rPr>
-      </w:pPr>
+      <w:r>
+        <w:rPr>
+          <w:rFonts w:ascii="Times New Roman" w:hAnsi="Times New Roman" w:cs="Times New Roman"/>
+          <w:b/>
+          <w:sz w:val="28"/>
+          <w:highlight w:val="yellow"/>
+        </w:rPr>
+        <w:t>Day 2 : 01-10</w:t>
+      </w:r>
+      <w:r>
+        <w:rPr>
+          <w:rFonts w:ascii="Times New Roman" w:hAnsi="Times New Roman" w:cs="Times New Roman"/>
+          <w:b/>
+          <w:sz w:val="28"/>
+          <w:highlight w:val="yellow"/>
+        </w:rPr>
+        <w:t>-2022</w:t>
+      </w:r>
+    </w:p>
+    <w:p>
+      <w:pPr>
+        <w:rPr>
+          <w:rFonts w:ascii="Times New Roman" w:hAnsi="Times New Roman" w:cs="Times New Roman"/>
+          <w:sz w:val="28"/>
+        </w:rPr>
+      </w:pPr>
+      <w:bookmarkStart w:id="0" w:name="_GoBack"/>
+      <w:bookmarkEnd w:id="0"/>
     </w:p>
     <w:p>
       <w:pPr>

</xml_diff>

<commit_message>
day 2 git clone url written
</commit_message>
<xml_diff>
--- a/Java Notes - Phase 1.docx
+++ b/Java Notes - Phase 1.docx
@@ -110,22 +110,7 @@
           <w:sz w:val="28"/>
         </w:rPr>
         <w:tab/>
-      </w:r>
-      <w:proofErr w:type="spellStart"/>
-      <w:r>
-        <w:rPr>
-          <w:rFonts w:ascii="Times New Roman" w:hAnsi="Times New Roman" w:cs="Times New Roman"/>
-          <w:sz w:val="28"/>
-        </w:rPr>
-        <w:t>Git</w:t>
-      </w:r>
-      <w:proofErr w:type="spellEnd"/>
-      <w:r>
-        <w:rPr>
-          <w:rFonts w:ascii="Times New Roman" w:hAnsi="Times New Roman" w:cs="Times New Roman"/>
-          <w:sz w:val="28"/>
-        </w:rPr>
-        <w:t xml:space="preserve"> </w:t>
+        <w:t xml:space="preserve">Git </w:t>
       </w:r>
     </w:p>
     <w:p>
@@ -3819,31 +3804,81 @@
           <w:sz w:val="28"/>
         </w:rPr>
       </w:pPr>
+    </w:p>
+    <w:p>
+      <w:pPr>
+        <w:rPr>
+          <w:rFonts w:ascii="Times New Roman" w:hAnsi="Times New Roman" w:cs="Times New Roman"/>
+          <w:sz w:val="28"/>
+        </w:rPr>
+      </w:pPr>
+    </w:p>
+    <w:p>
+      <w:pPr>
+        <w:rPr>
+          <w:rFonts w:ascii="Times New Roman" w:hAnsi="Times New Roman" w:cs="Times New Roman"/>
+          <w:b/>
+          <w:sz w:val="28"/>
+        </w:rPr>
+      </w:pPr>
+      <w:proofErr w:type="spellStart"/>
+      <w:r>
+        <w:rPr>
+          <w:rFonts w:ascii="Times New Roman" w:hAnsi="Times New Roman" w:cs="Times New Roman"/>
+          <w:b/>
+          <w:sz w:val="28"/>
+        </w:rPr>
+        <w:t>Git</w:t>
+      </w:r>
+      <w:proofErr w:type="spellEnd"/>
+      <w:r>
+        <w:rPr>
+          <w:rFonts w:ascii="Times New Roman" w:hAnsi="Times New Roman" w:cs="Times New Roman"/>
+          <w:b/>
+          <w:sz w:val="28"/>
+        </w:rPr>
+        <w:t xml:space="preserve"> clone https://github.com/Kaleakash/vadafone_java_fullstack_2023_batch.git</w:t>
+      </w:r>
+    </w:p>
+    <w:p>
+      <w:pPr>
+        <w:rPr>
+          <w:rFonts w:ascii="Times New Roman" w:hAnsi="Times New Roman" w:cs="Times New Roman"/>
+          <w:sz w:val="28"/>
+        </w:rPr>
+      </w:pPr>
+      <w:r>
+        <w:rPr>
+          <w:rFonts w:ascii="Times New Roman" w:hAnsi="Times New Roman" w:cs="Times New Roman"/>
+          <w:sz w:val="28"/>
+        </w:rPr>
+        <w:t xml:space="preserve"> </w:t>
+      </w:r>
+      <w:r>
+        <w:rPr>
+          <w:rFonts w:ascii="Times New Roman" w:hAnsi="Times New Roman" w:cs="Times New Roman"/>
+          <w:sz w:val="28"/>
+        </w:rPr>
+        <w:t xml:space="preserve">This command is use to download new remote repository in local machine. </w:t>
+      </w:r>
+    </w:p>
+    <w:p>
+      <w:pPr>
+        <w:rPr>
+          <w:rFonts w:ascii="Times New Roman" w:hAnsi="Times New Roman" w:cs="Times New Roman"/>
+          <w:sz w:val="28"/>
+        </w:rPr>
+      </w:pPr>
+    </w:p>
+    <w:p>
+      <w:pPr>
+        <w:rPr>
+          <w:rFonts w:ascii="Times New Roman" w:hAnsi="Times New Roman" w:cs="Times New Roman"/>
+          <w:sz w:val="28"/>
+        </w:rPr>
+      </w:pPr>
       <w:bookmarkStart w:id="0" w:name="_GoBack"/>
       <w:bookmarkEnd w:id="0"/>
-    </w:p>
-    <w:p>
-      <w:pPr>
-        <w:rPr>
-          <w:rFonts w:ascii="Times New Roman" w:hAnsi="Times New Roman" w:cs="Times New Roman"/>
-          <w:sz w:val="28"/>
-        </w:rPr>
-      </w:pPr>
-    </w:p>
-    <w:p>
-      <w:pPr>
-        <w:rPr>
-          <w:rFonts w:ascii="Times New Roman" w:hAnsi="Times New Roman" w:cs="Times New Roman"/>
-          <w:sz w:val="28"/>
-        </w:rPr>
-      </w:pPr>
-      <w:r>
-        <w:rPr>
-          <w:rFonts w:ascii="Times New Roman" w:hAnsi="Times New Roman" w:cs="Times New Roman"/>
-          <w:sz w:val="28"/>
-        </w:rPr>
-        <w:t xml:space="preserve"> </w:t>
-      </w:r>
     </w:p>
     <w:p>
       <w:pPr>

</xml_diff>

<commit_message>
day 2 01-10-2022 notes
</commit_message>
<xml_diff>
--- a/Java Notes - Phase 1.docx
+++ b/Java Notes - Phase 1.docx
@@ -5826,6 +5826,13 @@
           <w:sz w:val="28"/>
         </w:rPr>
       </w:pPr>
+      <w:r>
+        <w:rPr>
+          <w:rFonts w:ascii="Times New Roman" w:hAnsi="Times New Roman" w:cs="Times New Roman"/>
+          <w:sz w:val="28"/>
+        </w:rPr>
+        <w:t xml:space="preserve">Eclipse is type of Open source IDE. </w:t>
+      </w:r>
     </w:p>
     <w:p>
       <w:pPr>
@@ -5838,37 +5845,2489 @@
     </w:p>
     <w:p>
       <w:pPr>
-        <w:rPr>
-          <w:rFonts w:ascii="Times New Roman" w:hAnsi="Times New Roman" w:cs="Times New Roman"/>
-          <w:sz w:val="28"/>
-        </w:rPr>
-      </w:pPr>
+        <w:ind w:left="360"/>
+        <w:rPr>
+          <w:rFonts w:ascii="Times New Roman" w:hAnsi="Times New Roman" w:cs="Times New Roman"/>
+          <w:sz w:val="28"/>
+        </w:rPr>
+      </w:pPr>
+      <w:r>
+        <w:rPr>
+          <w:rFonts w:ascii="Times New Roman" w:hAnsi="Times New Roman" w:cs="Times New Roman"/>
+          <w:sz w:val="28"/>
+          <w:highlight w:val="yellow"/>
+        </w:rPr>
+        <w:t>Eclipse IDE for JEE</w:t>
+      </w:r>
+      <w:r>
+        <w:rPr>
+          <w:rFonts w:ascii="Times New Roman" w:hAnsi="Times New Roman" w:cs="Times New Roman"/>
+          <w:sz w:val="28"/>
+        </w:rPr>
+        <w:t xml:space="preserve"> </w:t>
+      </w:r>
+    </w:p>
+    <w:p>
+      <w:pPr>
+        <w:ind w:left="360"/>
+        <w:rPr>
+          <w:rFonts w:ascii="Times New Roman" w:hAnsi="Times New Roman" w:cs="Times New Roman"/>
+          <w:sz w:val="28"/>
+        </w:rPr>
+      </w:pPr>
+    </w:p>
+    <w:p>
+      <w:pPr>
+        <w:ind w:left="360"/>
+        <w:rPr>
+          <w:rFonts w:ascii="Times New Roman" w:hAnsi="Times New Roman" w:cs="Times New Roman"/>
+          <w:sz w:val="28"/>
+          <w:highlight w:val="yellow"/>
+        </w:rPr>
+      </w:pPr>
+    </w:p>
+    <w:p>
+      <w:pPr>
+        <w:ind w:left="360"/>
+        <w:rPr>
+          <w:rFonts w:ascii="Times New Roman" w:hAnsi="Times New Roman" w:cs="Times New Roman"/>
+          <w:sz w:val="28"/>
+          <w:highlight w:val="yellow"/>
+        </w:rPr>
+      </w:pPr>
+    </w:p>
+    <w:p>
+      <w:pPr>
+        <w:ind w:left="360"/>
+        <w:rPr>
+          <w:rFonts w:ascii="Times New Roman" w:hAnsi="Times New Roman" w:cs="Times New Roman"/>
+          <w:sz w:val="28"/>
+          <w:highlight w:val="yellow"/>
+        </w:rPr>
+      </w:pPr>
+    </w:p>
+    <w:p>
+      <w:pPr>
+        <w:ind w:left="360"/>
+        <w:rPr>
+          <w:rFonts w:ascii="Times New Roman" w:hAnsi="Times New Roman" w:cs="Times New Roman"/>
+          <w:sz w:val="28"/>
+          <w:highlight w:val="yellow"/>
+        </w:rPr>
+      </w:pPr>
+    </w:p>
+    <w:p>
+      <w:pPr>
+        <w:ind w:left="360"/>
+        <w:rPr>
+          <w:rFonts w:ascii="Times New Roman" w:hAnsi="Times New Roman" w:cs="Times New Roman"/>
+          <w:sz w:val="28"/>
+          <w:highlight w:val="yellow"/>
+        </w:rPr>
+      </w:pPr>
+    </w:p>
+    <w:p>
+      <w:pPr>
+        <w:ind w:left="360"/>
+        <w:rPr>
+          <w:rFonts w:ascii="Times New Roman" w:hAnsi="Times New Roman" w:cs="Times New Roman"/>
+          <w:sz w:val="28"/>
+          <w:highlight w:val="yellow"/>
+        </w:rPr>
+      </w:pPr>
+    </w:p>
+    <w:p>
+      <w:pPr>
+        <w:ind w:left="360"/>
+        <w:rPr>
+          <w:rFonts w:ascii="Times New Roman" w:hAnsi="Times New Roman" w:cs="Times New Roman"/>
+          <w:sz w:val="28"/>
+          <w:highlight w:val="yellow"/>
+        </w:rPr>
+      </w:pPr>
+    </w:p>
+    <w:p>
+      <w:pPr>
+        <w:ind w:left="360"/>
+        <w:rPr>
+          <w:rFonts w:ascii="Times New Roman" w:hAnsi="Times New Roman" w:cs="Times New Roman"/>
+          <w:sz w:val="28"/>
+          <w:highlight w:val="yellow"/>
+        </w:rPr>
+      </w:pPr>
+    </w:p>
+    <w:p>
+      <w:pPr>
+        <w:ind w:left="360"/>
+        <w:rPr>
+          <w:rFonts w:ascii="Times New Roman" w:hAnsi="Times New Roman" w:cs="Times New Roman"/>
+          <w:sz w:val="28"/>
+        </w:rPr>
+      </w:pPr>
+      <w:r>
+        <w:rPr>
+          <w:rFonts w:ascii="Times New Roman" w:hAnsi="Times New Roman" w:cs="Times New Roman"/>
+          <w:sz w:val="28"/>
+          <w:highlight w:val="yellow"/>
+        </w:rPr>
+        <w:lastRenderedPageBreak/>
+        <w:t xml:space="preserve">Data </w:t>
+      </w:r>
+      <w:proofErr w:type="gramStart"/>
+      <w:r>
+        <w:rPr>
+          <w:rFonts w:ascii="Times New Roman" w:hAnsi="Times New Roman" w:cs="Times New Roman"/>
+          <w:sz w:val="28"/>
+          <w:highlight w:val="yellow"/>
+        </w:rPr>
+        <w:t>types :</w:t>
+      </w:r>
+      <w:proofErr w:type="gramEnd"/>
+      <w:r>
+        <w:rPr>
+          <w:rFonts w:ascii="Times New Roman" w:hAnsi="Times New Roman" w:cs="Times New Roman"/>
+          <w:sz w:val="28"/>
+        </w:rPr>
+        <w:tab/>
+        <w:t xml:space="preserve">data type is a type of data which tells what type of data it hold. </w:t>
+      </w:r>
+    </w:p>
+    <w:p>
+      <w:pPr>
+        <w:ind w:left="360"/>
+        <w:rPr>
+          <w:rFonts w:ascii="Times New Roman" w:hAnsi="Times New Roman" w:cs="Times New Roman"/>
+          <w:sz w:val="28"/>
+        </w:rPr>
+      </w:pPr>
+      <w:r>
+        <w:rPr>
+          <w:rFonts w:ascii="Times New Roman" w:hAnsi="Times New Roman" w:cs="Times New Roman"/>
+          <w:sz w:val="28"/>
+        </w:rPr>
+        <w:t xml:space="preserve">2 types </w:t>
+      </w:r>
+    </w:p>
+    <w:p>
+      <w:pPr>
+        <w:pStyle w:val="ListParagraph"/>
+        <w:numPr>
+          <w:ilvl w:val="0"/>
+          <w:numId w:val="3"/>
+        </w:numPr>
+        <w:rPr>
+          <w:rFonts w:ascii="Times New Roman" w:hAnsi="Times New Roman" w:cs="Times New Roman"/>
+          <w:sz w:val="28"/>
+        </w:rPr>
+      </w:pPr>
+      <w:r>
+        <w:rPr>
+          <w:rFonts w:ascii="Times New Roman" w:hAnsi="Times New Roman" w:cs="Times New Roman"/>
+          <w:sz w:val="28"/>
+        </w:rPr>
+        <w:t xml:space="preserve">Primitive data types : it is use to hold the value </w:t>
+      </w:r>
+    </w:p>
+    <w:p>
+      <w:pPr>
+        <w:pStyle w:val="ListParagraph"/>
+        <w:rPr>
+          <w:rFonts w:ascii="Times New Roman" w:hAnsi="Times New Roman" w:cs="Times New Roman"/>
+          <w:sz w:val="28"/>
+        </w:rPr>
+      </w:pPr>
+      <w:r>
+        <w:rPr>
+          <w:rFonts w:ascii="Times New Roman" w:hAnsi="Times New Roman" w:cs="Times New Roman"/>
+          <w:sz w:val="28"/>
+        </w:rPr>
+        <w:t xml:space="preserve">8 types </w:t>
+      </w:r>
+    </w:p>
+    <w:p>
+      <w:pPr>
+        <w:pStyle w:val="ListParagraph"/>
+        <w:numPr>
+          <w:ilvl w:val="0"/>
+          <w:numId w:val="4"/>
+        </w:numPr>
+        <w:rPr>
+          <w:rFonts w:ascii="Times New Roman" w:hAnsi="Times New Roman" w:cs="Times New Roman"/>
+          <w:sz w:val="28"/>
+        </w:rPr>
+      </w:pPr>
+      <w:r>
+        <w:rPr>
+          <w:rFonts w:ascii="Times New Roman" w:hAnsi="Times New Roman" w:cs="Times New Roman"/>
+          <w:sz w:val="28"/>
+        </w:rPr>
+        <w:t xml:space="preserve">byte </w:t>
+      </w:r>
+      <w:r>
+        <w:rPr>
+          <w:rFonts w:ascii="Times New Roman" w:hAnsi="Times New Roman" w:cs="Times New Roman"/>
+          <w:sz w:val="28"/>
+        </w:rPr>
+        <w:tab/>
+        <w:t>1</w:t>
+      </w:r>
+    </w:p>
+    <w:p>
+      <w:pPr>
+        <w:pStyle w:val="ListParagraph"/>
+        <w:numPr>
+          <w:ilvl w:val="0"/>
+          <w:numId w:val="4"/>
+        </w:numPr>
+        <w:rPr>
+          <w:rFonts w:ascii="Times New Roman" w:hAnsi="Times New Roman" w:cs="Times New Roman"/>
+          <w:sz w:val="28"/>
+        </w:rPr>
+      </w:pPr>
+      <w:r>
+        <w:rPr>
+          <w:rFonts w:ascii="Times New Roman" w:hAnsi="Times New Roman" w:cs="Times New Roman"/>
+          <w:sz w:val="28"/>
+        </w:rPr>
+        <w:t xml:space="preserve">short </w:t>
+      </w:r>
+      <w:r>
+        <w:rPr>
+          <w:rFonts w:ascii="Times New Roman" w:hAnsi="Times New Roman" w:cs="Times New Roman"/>
+          <w:sz w:val="28"/>
+        </w:rPr>
+        <w:tab/>
+        <w:t>2</w:t>
+      </w:r>
+    </w:p>
+    <w:p>
+      <w:pPr>
+        <w:pStyle w:val="ListParagraph"/>
+        <w:numPr>
+          <w:ilvl w:val="0"/>
+          <w:numId w:val="4"/>
+        </w:numPr>
+        <w:rPr>
+          <w:rFonts w:ascii="Times New Roman" w:hAnsi="Times New Roman" w:cs="Times New Roman"/>
+          <w:sz w:val="28"/>
+        </w:rPr>
+      </w:pPr>
+      <w:proofErr w:type="spellStart"/>
+      <w:r>
+        <w:rPr>
+          <w:rFonts w:ascii="Times New Roman" w:hAnsi="Times New Roman" w:cs="Times New Roman"/>
+          <w:sz w:val="28"/>
+        </w:rPr>
+        <w:t>int</w:t>
+      </w:r>
+      <w:proofErr w:type="spellEnd"/>
+      <w:r>
+        <w:rPr>
+          <w:rFonts w:ascii="Times New Roman" w:hAnsi="Times New Roman" w:cs="Times New Roman"/>
+          <w:sz w:val="28"/>
+        </w:rPr>
+        <w:t xml:space="preserve"> </w:t>
+      </w:r>
+      <w:r>
+        <w:rPr>
+          <w:rFonts w:ascii="Times New Roman" w:hAnsi="Times New Roman" w:cs="Times New Roman"/>
+          <w:sz w:val="28"/>
+        </w:rPr>
+        <w:tab/>
+        <w:t>4</w:t>
+      </w:r>
+      <w:r>
+        <w:rPr>
+          <w:rFonts w:ascii="Times New Roman" w:hAnsi="Times New Roman" w:cs="Times New Roman"/>
+          <w:sz w:val="28"/>
+        </w:rPr>
+        <w:tab/>
+      </w:r>
+      <w:r>
+        <w:rPr>
+          <w:rFonts w:ascii="Times New Roman" w:hAnsi="Times New Roman" w:cs="Times New Roman"/>
+          <w:sz w:val="28"/>
+        </w:rPr>
+        <w:tab/>
+        <w:t xml:space="preserve"> </w:t>
+      </w:r>
+    </w:p>
+    <w:p>
+      <w:pPr>
+        <w:pStyle w:val="ListParagraph"/>
+        <w:numPr>
+          <w:ilvl w:val="0"/>
+          <w:numId w:val="4"/>
+        </w:numPr>
+        <w:rPr>
+          <w:rFonts w:ascii="Times New Roman" w:hAnsi="Times New Roman" w:cs="Times New Roman"/>
+          <w:sz w:val="28"/>
+        </w:rPr>
+      </w:pPr>
+      <w:r>
+        <w:rPr>
+          <w:rFonts w:ascii="Times New Roman" w:hAnsi="Times New Roman" w:cs="Times New Roman"/>
+          <w:sz w:val="28"/>
+        </w:rPr>
+        <w:t xml:space="preserve">long </w:t>
+      </w:r>
+      <w:r>
+        <w:rPr>
+          <w:rFonts w:ascii="Times New Roman" w:hAnsi="Times New Roman" w:cs="Times New Roman"/>
+          <w:sz w:val="28"/>
+        </w:rPr>
+        <w:tab/>
+        <w:t>8</w:t>
+      </w:r>
+      <w:r>
+        <w:rPr>
+          <w:rFonts w:ascii="Times New Roman" w:hAnsi="Times New Roman" w:cs="Times New Roman"/>
+          <w:sz w:val="28"/>
+        </w:rPr>
+        <w:tab/>
+      </w:r>
+      <w:r>
+        <w:rPr>
+          <w:rFonts w:ascii="Times New Roman" w:hAnsi="Times New Roman" w:cs="Times New Roman"/>
+          <w:sz w:val="28"/>
+        </w:rPr>
+        <w:tab/>
+      </w:r>
+      <w:r>
+        <w:rPr>
+          <w:rFonts w:ascii="Times New Roman" w:hAnsi="Times New Roman" w:cs="Times New Roman"/>
+          <w:sz w:val="28"/>
+        </w:rPr>
+        <w:t>without decimal</w:t>
+      </w:r>
+    </w:p>
+    <w:p>
+      <w:pPr>
+        <w:pStyle w:val="ListParagraph"/>
+        <w:ind w:left="1080"/>
+        <w:rPr>
+          <w:rFonts w:ascii="Times New Roman" w:hAnsi="Times New Roman" w:cs="Times New Roman"/>
+          <w:sz w:val="28"/>
+        </w:rPr>
+      </w:pPr>
+    </w:p>
+    <w:p>
+      <w:pPr>
+        <w:pStyle w:val="ListParagraph"/>
+        <w:numPr>
+          <w:ilvl w:val="0"/>
+          <w:numId w:val="4"/>
+        </w:numPr>
+        <w:rPr>
+          <w:rFonts w:ascii="Times New Roman" w:hAnsi="Times New Roman" w:cs="Times New Roman"/>
+          <w:sz w:val="28"/>
+        </w:rPr>
+      </w:pPr>
+      <w:r>
+        <w:rPr>
+          <w:rFonts w:ascii="Times New Roman" w:hAnsi="Times New Roman" w:cs="Times New Roman"/>
+          <w:sz w:val="28"/>
+        </w:rPr>
+        <w:t xml:space="preserve">float </w:t>
+      </w:r>
+      <w:r>
+        <w:rPr>
+          <w:rFonts w:ascii="Times New Roman" w:hAnsi="Times New Roman" w:cs="Times New Roman"/>
+          <w:sz w:val="28"/>
+        </w:rPr>
+        <w:tab/>
+        <w:t>4</w:t>
+      </w:r>
+    </w:p>
+    <w:p>
+      <w:pPr>
+        <w:pStyle w:val="ListParagraph"/>
+        <w:numPr>
+          <w:ilvl w:val="0"/>
+          <w:numId w:val="4"/>
+        </w:numPr>
+        <w:rPr>
+          <w:rFonts w:ascii="Times New Roman" w:hAnsi="Times New Roman" w:cs="Times New Roman"/>
+          <w:sz w:val="28"/>
+        </w:rPr>
+      </w:pPr>
+      <w:r>
+        <w:rPr>
+          <w:rFonts w:ascii="Times New Roman" w:hAnsi="Times New Roman" w:cs="Times New Roman"/>
+          <w:sz w:val="28"/>
+        </w:rPr>
+        <w:t>double</w:t>
+      </w:r>
+      <w:r>
+        <w:rPr>
+          <w:rFonts w:ascii="Times New Roman" w:hAnsi="Times New Roman" w:cs="Times New Roman"/>
+          <w:sz w:val="28"/>
+        </w:rPr>
+        <w:tab/>
+        <w:t>8</w:t>
+      </w:r>
+      <w:r>
+        <w:rPr>
+          <w:rFonts w:ascii="Times New Roman" w:hAnsi="Times New Roman" w:cs="Times New Roman"/>
+          <w:sz w:val="28"/>
+        </w:rPr>
+        <w:tab/>
+      </w:r>
+      <w:r>
+        <w:rPr>
+          <w:rFonts w:ascii="Times New Roman" w:hAnsi="Times New Roman" w:cs="Times New Roman"/>
+          <w:sz w:val="28"/>
+        </w:rPr>
+        <w:tab/>
+        <w:t xml:space="preserve">with decimal </w:t>
+      </w:r>
+    </w:p>
+    <w:p>
+      <w:pPr>
+        <w:pStyle w:val="ListParagraph"/>
+        <w:ind w:left="2880"/>
+        <w:rPr>
+          <w:rFonts w:ascii="Times New Roman" w:hAnsi="Times New Roman" w:cs="Times New Roman"/>
+          <w:sz w:val="28"/>
+        </w:rPr>
+      </w:pPr>
+      <w:r>
+        <w:rPr>
+          <w:rFonts w:ascii="Times New Roman" w:hAnsi="Times New Roman" w:cs="Times New Roman"/>
+          <w:sz w:val="28"/>
+        </w:rPr>
+        <w:t xml:space="preserve"> </w:t>
+      </w:r>
+    </w:p>
+    <w:p>
+      <w:pPr>
+        <w:pStyle w:val="ListParagraph"/>
+        <w:numPr>
+          <w:ilvl w:val="0"/>
+          <w:numId w:val="4"/>
+        </w:numPr>
+        <w:rPr>
+          <w:rFonts w:ascii="Times New Roman" w:hAnsi="Times New Roman" w:cs="Times New Roman"/>
+          <w:sz w:val="28"/>
+        </w:rPr>
+      </w:pPr>
+      <w:r>
+        <w:rPr>
+          <w:rFonts w:ascii="Times New Roman" w:hAnsi="Times New Roman" w:cs="Times New Roman"/>
+          <w:sz w:val="28"/>
+        </w:rPr>
+        <w:t>char</w:t>
+      </w:r>
+      <w:r>
+        <w:rPr>
+          <w:rFonts w:ascii="Times New Roman" w:hAnsi="Times New Roman" w:cs="Times New Roman"/>
+          <w:sz w:val="28"/>
+        </w:rPr>
+        <w:tab/>
+        <w:t>2</w:t>
+      </w:r>
+      <w:r>
+        <w:rPr>
+          <w:rFonts w:ascii="Times New Roman" w:hAnsi="Times New Roman" w:cs="Times New Roman"/>
+          <w:sz w:val="28"/>
+        </w:rPr>
+        <w:tab/>
+      </w:r>
+      <w:r>
+        <w:rPr>
+          <w:rFonts w:ascii="Times New Roman" w:hAnsi="Times New Roman" w:cs="Times New Roman"/>
+          <w:sz w:val="28"/>
+        </w:rPr>
+        <w:tab/>
+        <w:t xml:space="preserve">any single character </w:t>
+      </w:r>
+    </w:p>
+    <w:p>
+      <w:pPr>
+        <w:pStyle w:val="ListParagraph"/>
+        <w:numPr>
+          <w:ilvl w:val="0"/>
+          <w:numId w:val="4"/>
+        </w:numPr>
+        <w:rPr>
+          <w:rFonts w:ascii="Times New Roman" w:hAnsi="Times New Roman" w:cs="Times New Roman"/>
+          <w:sz w:val="28"/>
+        </w:rPr>
+      </w:pPr>
+      <w:proofErr w:type="spellStart"/>
+      <w:r>
+        <w:rPr>
+          <w:rFonts w:ascii="Times New Roman" w:hAnsi="Times New Roman" w:cs="Times New Roman"/>
+          <w:sz w:val="28"/>
+        </w:rPr>
+        <w:t>boolean</w:t>
+      </w:r>
+      <w:proofErr w:type="spellEnd"/>
+      <w:r>
+        <w:rPr>
+          <w:rFonts w:ascii="Times New Roman" w:hAnsi="Times New Roman" w:cs="Times New Roman"/>
+          <w:sz w:val="28"/>
+        </w:rPr>
+        <w:t xml:space="preserve"> </w:t>
+      </w:r>
+      <w:r>
+        <w:rPr>
+          <w:rFonts w:ascii="Times New Roman" w:hAnsi="Times New Roman" w:cs="Times New Roman"/>
+          <w:sz w:val="28"/>
+        </w:rPr>
+        <w:tab/>
+        <w:t>1 bit</w:t>
+      </w:r>
+      <w:r>
+        <w:rPr>
+          <w:rFonts w:ascii="Times New Roman" w:hAnsi="Times New Roman" w:cs="Times New Roman"/>
+          <w:sz w:val="28"/>
+        </w:rPr>
+        <w:tab/>
+      </w:r>
+      <w:r>
+        <w:rPr>
+          <w:rFonts w:ascii="Times New Roman" w:hAnsi="Times New Roman" w:cs="Times New Roman"/>
+          <w:sz w:val="28"/>
+        </w:rPr>
+        <w:tab/>
+        <w:t xml:space="preserve">true or false value </w:t>
+      </w:r>
+    </w:p>
+    <w:p>
+      <w:pPr>
+        <w:pStyle w:val="ListParagraph"/>
+        <w:ind w:left="1080"/>
+        <w:rPr>
+          <w:rFonts w:ascii="Times New Roman" w:hAnsi="Times New Roman" w:cs="Times New Roman"/>
+          <w:sz w:val="28"/>
+        </w:rPr>
+      </w:pPr>
+    </w:p>
+    <w:p>
+      <w:pPr>
+        <w:pStyle w:val="ListParagraph"/>
+        <w:numPr>
+          <w:ilvl w:val="0"/>
+          <w:numId w:val="3"/>
+        </w:numPr>
+        <w:rPr>
+          <w:rFonts w:ascii="Times New Roman" w:hAnsi="Times New Roman" w:cs="Times New Roman"/>
+          <w:sz w:val="28"/>
+        </w:rPr>
+      </w:pPr>
+      <w:r>
+        <w:rPr>
+          <w:rFonts w:ascii="Times New Roman" w:hAnsi="Times New Roman" w:cs="Times New Roman"/>
+          <w:sz w:val="28"/>
+        </w:rPr>
+        <w:t xml:space="preserve">Non primitive or reference data </w:t>
+      </w:r>
+      <w:proofErr w:type="gramStart"/>
+      <w:r>
+        <w:rPr>
+          <w:rFonts w:ascii="Times New Roman" w:hAnsi="Times New Roman" w:cs="Times New Roman"/>
+          <w:sz w:val="28"/>
+        </w:rPr>
+        <w:t>type :</w:t>
+      </w:r>
+      <w:proofErr w:type="gramEnd"/>
+      <w:r>
+        <w:rPr>
+          <w:rFonts w:ascii="Times New Roman" w:hAnsi="Times New Roman" w:cs="Times New Roman"/>
+          <w:sz w:val="28"/>
+        </w:rPr>
+        <w:t xml:space="preserve"> it is use to hold the value as well as reference of another data types. </w:t>
+      </w:r>
+    </w:p>
+    <w:p>
+      <w:pPr>
+        <w:ind w:left="720"/>
+        <w:rPr>
+          <w:rFonts w:ascii="Times New Roman" w:hAnsi="Times New Roman" w:cs="Times New Roman"/>
+          <w:sz w:val="28"/>
+        </w:rPr>
+      </w:pPr>
+      <w:proofErr w:type="gramStart"/>
+      <w:r>
+        <w:rPr>
+          <w:rFonts w:ascii="Times New Roman" w:hAnsi="Times New Roman" w:cs="Times New Roman"/>
+          <w:sz w:val="28"/>
+        </w:rPr>
+        <w:t>array</w:t>
+      </w:r>
+      <w:proofErr w:type="gramEnd"/>
+      <w:r>
+        <w:rPr>
+          <w:rFonts w:ascii="Times New Roman" w:hAnsi="Times New Roman" w:cs="Times New Roman"/>
+          <w:sz w:val="28"/>
+        </w:rPr>
+        <w:t xml:space="preserve"> </w:t>
+      </w:r>
+    </w:p>
+    <w:p>
+      <w:pPr>
+        <w:ind w:left="720"/>
+        <w:rPr>
+          <w:rFonts w:ascii="Times New Roman" w:hAnsi="Times New Roman" w:cs="Times New Roman"/>
+          <w:sz w:val="28"/>
+        </w:rPr>
+      </w:pPr>
+      <w:proofErr w:type="gramStart"/>
+      <w:r>
+        <w:rPr>
+          <w:rFonts w:ascii="Times New Roman" w:hAnsi="Times New Roman" w:cs="Times New Roman"/>
+          <w:sz w:val="28"/>
+        </w:rPr>
+        <w:t>class</w:t>
+      </w:r>
+      <w:proofErr w:type="gramEnd"/>
+      <w:r>
+        <w:rPr>
+          <w:rFonts w:ascii="Times New Roman" w:hAnsi="Times New Roman" w:cs="Times New Roman"/>
+          <w:sz w:val="28"/>
+        </w:rPr>
+        <w:t xml:space="preserve"> </w:t>
+      </w:r>
+      <w:r>
+        <w:rPr>
+          <w:rFonts w:ascii="Times New Roman" w:hAnsi="Times New Roman" w:cs="Times New Roman"/>
+          <w:sz w:val="28"/>
+        </w:rPr>
+        <w:tab/>
+      </w:r>
+      <w:r>
+        <w:rPr>
+          <w:rFonts w:ascii="Times New Roman" w:hAnsi="Times New Roman" w:cs="Times New Roman"/>
+          <w:sz w:val="28"/>
+        </w:rPr>
+        <w:tab/>
+      </w:r>
+      <w:proofErr w:type="spellStart"/>
+      <w:r>
+        <w:rPr>
+          <w:rFonts w:ascii="Times New Roman" w:hAnsi="Times New Roman" w:cs="Times New Roman"/>
+          <w:sz w:val="28"/>
+        </w:rPr>
+        <w:t>pre defined</w:t>
+      </w:r>
+      <w:proofErr w:type="spellEnd"/>
+      <w:r>
+        <w:rPr>
+          <w:rFonts w:ascii="Times New Roman" w:hAnsi="Times New Roman" w:cs="Times New Roman"/>
+          <w:sz w:val="28"/>
+        </w:rPr>
+        <w:t xml:space="preserve"> or user defined </w:t>
+      </w:r>
+      <w:r>
+        <w:rPr>
+          <w:rFonts w:ascii="Times New Roman" w:hAnsi="Times New Roman" w:cs="Times New Roman"/>
+          <w:sz w:val="28"/>
+        </w:rPr>
+        <w:tab/>
+      </w:r>
+      <w:r>
+        <w:rPr>
+          <w:rFonts w:ascii="Times New Roman" w:hAnsi="Times New Roman" w:cs="Times New Roman"/>
+          <w:sz w:val="28"/>
+        </w:rPr>
+        <w:t>String</w:t>
+      </w:r>
+      <w:r>
+        <w:rPr>
+          <w:rFonts w:ascii="Times New Roman" w:hAnsi="Times New Roman" w:cs="Times New Roman"/>
+          <w:sz w:val="28"/>
+        </w:rPr>
+        <w:t xml:space="preserve">, Date </w:t>
+      </w:r>
+    </w:p>
+    <w:p>
+      <w:pPr>
+        <w:ind w:left="720"/>
+        <w:rPr>
+          <w:rFonts w:ascii="Times New Roman" w:hAnsi="Times New Roman" w:cs="Times New Roman"/>
+          <w:sz w:val="28"/>
+        </w:rPr>
+      </w:pPr>
+      <w:proofErr w:type="gramStart"/>
+      <w:r>
+        <w:rPr>
+          <w:rFonts w:ascii="Times New Roman" w:hAnsi="Times New Roman" w:cs="Times New Roman"/>
+          <w:sz w:val="28"/>
+        </w:rPr>
+        <w:t>interface</w:t>
+      </w:r>
+      <w:proofErr w:type="gramEnd"/>
+      <w:r>
+        <w:rPr>
+          <w:rFonts w:ascii="Times New Roman" w:hAnsi="Times New Roman" w:cs="Times New Roman"/>
+          <w:sz w:val="28"/>
+        </w:rPr>
+        <w:t xml:space="preserve"> </w:t>
+      </w:r>
+      <w:r>
+        <w:rPr>
+          <w:rFonts w:ascii="Times New Roman" w:hAnsi="Times New Roman" w:cs="Times New Roman"/>
+          <w:sz w:val="28"/>
+        </w:rPr>
+        <w:tab/>
+      </w:r>
+      <w:proofErr w:type="spellStart"/>
+      <w:r>
+        <w:rPr>
+          <w:rFonts w:ascii="Times New Roman" w:hAnsi="Times New Roman" w:cs="Times New Roman"/>
+          <w:sz w:val="28"/>
+        </w:rPr>
+        <w:t>pre defined</w:t>
+      </w:r>
+      <w:proofErr w:type="spellEnd"/>
+      <w:r>
+        <w:rPr>
+          <w:rFonts w:ascii="Times New Roman" w:hAnsi="Times New Roman" w:cs="Times New Roman"/>
+          <w:sz w:val="28"/>
+        </w:rPr>
+        <w:t xml:space="preserve"> or user defined </w:t>
+      </w:r>
+      <w:r>
+        <w:rPr>
+          <w:rFonts w:ascii="Times New Roman" w:hAnsi="Times New Roman" w:cs="Times New Roman"/>
+          <w:sz w:val="28"/>
+        </w:rPr>
+        <w:tab/>
+        <w:t>:</w:t>
+      </w:r>
+      <w:r>
+        <w:rPr>
+          <w:rFonts w:ascii="Times New Roman" w:hAnsi="Times New Roman" w:cs="Times New Roman"/>
+          <w:sz w:val="28"/>
+        </w:rPr>
+        <w:tab/>
+        <w:t xml:space="preserve"> </w:t>
+      </w:r>
+    </w:p>
+    <w:p>
+      <w:pPr>
+        <w:ind w:left="720"/>
+        <w:rPr>
+          <w:rFonts w:ascii="Times New Roman" w:hAnsi="Times New Roman" w:cs="Times New Roman"/>
+          <w:sz w:val="28"/>
+        </w:rPr>
+      </w:pPr>
+      <w:proofErr w:type="spellStart"/>
+      <w:proofErr w:type="gramStart"/>
+      <w:r>
+        <w:rPr>
+          <w:rFonts w:ascii="Times New Roman" w:hAnsi="Times New Roman" w:cs="Times New Roman"/>
+          <w:sz w:val="28"/>
+        </w:rPr>
+        <w:t>enum</w:t>
+      </w:r>
+      <w:proofErr w:type="spellEnd"/>
+      <w:proofErr w:type="gramEnd"/>
+      <w:r>
+        <w:rPr>
+          <w:rFonts w:ascii="Times New Roman" w:hAnsi="Times New Roman" w:cs="Times New Roman"/>
+          <w:sz w:val="28"/>
+        </w:rPr>
+        <w:t xml:space="preserve"> </w:t>
+      </w:r>
+      <w:r>
+        <w:rPr>
+          <w:rFonts w:ascii="Times New Roman" w:hAnsi="Times New Roman" w:cs="Times New Roman"/>
+          <w:sz w:val="28"/>
+        </w:rPr>
+        <w:tab/>
+      </w:r>
+      <w:r>
+        <w:rPr>
+          <w:rFonts w:ascii="Times New Roman" w:hAnsi="Times New Roman" w:cs="Times New Roman"/>
+          <w:sz w:val="28"/>
+        </w:rPr>
+        <w:tab/>
+      </w:r>
+      <w:proofErr w:type="spellStart"/>
+      <w:r>
+        <w:rPr>
+          <w:rFonts w:ascii="Times New Roman" w:hAnsi="Times New Roman" w:cs="Times New Roman"/>
+          <w:sz w:val="28"/>
+        </w:rPr>
+        <w:t>pre defined</w:t>
+      </w:r>
+      <w:proofErr w:type="spellEnd"/>
+      <w:r>
+        <w:rPr>
+          <w:rFonts w:ascii="Times New Roman" w:hAnsi="Times New Roman" w:cs="Times New Roman"/>
+          <w:sz w:val="28"/>
+        </w:rPr>
+        <w:t xml:space="preserve"> or user defined </w:t>
+      </w:r>
+    </w:p>
+    <w:p>
+      <w:pPr>
+        <w:ind w:left="720"/>
+        <w:rPr>
+          <w:rFonts w:ascii="Times New Roman" w:hAnsi="Times New Roman" w:cs="Times New Roman"/>
+          <w:sz w:val="28"/>
+        </w:rPr>
+      </w:pPr>
+    </w:p>
+    <w:p>
+      <w:pPr>
+        <w:ind w:left="360"/>
+        <w:rPr>
+          <w:rFonts w:ascii="Times New Roman" w:hAnsi="Times New Roman" w:cs="Times New Roman"/>
+          <w:sz w:val="28"/>
+        </w:rPr>
+      </w:pPr>
+    </w:p>
+    <w:p>
+      <w:pPr>
+        <w:ind w:left="360"/>
+        <w:rPr>
+          <w:rFonts w:ascii="Times New Roman" w:hAnsi="Times New Roman" w:cs="Times New Roman"/>
+          <w:sz w:val="28"/>
+        </w:rPr>
+      </w:pPr>
+    </w:p>
+    <w:p>
+      <w:pPr>
+        <w:ind w:left="360"/>
+        <w:rPr>
+          <w:rFonts w:ascii="Times New Roman" w:hAnsi="Times New Roman" w:cs="Times New Roman"/>
+          <w:sz w:val="28"/>
+        </w:rPr>
+      </w:pPr>
+    </w:p>
+    <w:p>
+      <w:pPr>
+        <w:ind w:left="360"/>
+        <w:rPr>
+          <w:rFonts w:ascii="Times New Roman" w:hAnsi="Times New Roman" w:cs="Times New Roman"/>
+          <w:sz w:val="28"/>
+        </w:rPr>
+      </w:pPr>
+    </w:p>
+    <w:p>
+      <w:pPr>
+        <w:ind w:left="360"/>
+        <w:rPr>
+          <w:rFonts w:ascii="Times New Roman" w:hAnsi="Times New Roman" w:cs="Times New Roman"/>
+          <w:sz w:val="28"/>
+        </w:rPr>
+      </w:pPr>
+    </w:p>
+    <w:p>
+      <w:pPr>
+        <w:ind w:left="360"/>
+        <w:rPr>
+          <w:rFonts w:ascii="Times New Roman" w:hAnsi="Times New Roman" w:cs="Times New Roman"/>
+          <w:sz w:val="28"/>
+        </w:rPr>
+      </w:pPr>
+    </w:p>
+    <w:p>
+      <w:pPr>
+        <w:ind w:left="360"/>
+        <w:rPr>
+          <w:rFonts w:ascii="Times New Roman" w:hAnsi="Times New Roman" w:cs="Times New Roman"/>
+          <w:sz w:val="28"/>
+        </w:rPr>
+      </w:pPr>
+    </w:p>
+    <w:p>
+      <w:pPr>
+        <w:ind w:left="360"/>
+        <w:rPr>
+          <w:rFonts w:ascii="Times New Roman" w:hAnsi="Times New Roman" w:cs="Times New Roman"/>
+          <w:sz w:val="28"/>
+        </w:rPr>
+      </w:pPr>
+    </w:p>
+    <w:p>
+      <w:pPr>
+        <w:ind w:left="360"/>
+        <w:rPr>
+          <w:rFonts w:ascii="Times New Roman" w:hAnsi="Times New Roman" w:cs="Times New Roman"/>
+          <w:sz w:val="28"/>
+        </w:rPr>
+      </w:pPr>
+    </w:p>
+    <w:p>
+      <w:pPr>
+        <w:ind w:left="360"/>
+        <w:rPr>
+          <w:rFonts w:ascii="Times New Roman" w:hAnsi="Times New Roman" w:cs="Times New Roman"/>
+          <w:sz w:val="28"/>
+        </w:rPr>
+      </w:pPr>
+      <w:proofErr w:type="gramStart"/>
+      <w:r>
+        <w:rPr>
+          <w:rFonts w:ascii="Times New Roman" w:hAnsi="Times New Roman" w:cs="Times New Roman"/>
+          <w:sz w:val="28"/>
+        </w:rPr>
+        <w:t>type</w:t>
+      </w:r>
+      <w:proofErr w:type="gramEnd"/>
+      <w:r>
+        <w:rPr>
+          <w:rFonts w:ascii="Times New Roman" w:hAnsi="Times New Roman" w:cs="Times New Roman"/>
+          <w:sz w:val="28"/>
+        </w:rPr>
+        <w:t xml:space="preserve"> casting : converting one data type to another data types is known as type casting. </w:t>
+      </w:r>
+    </w:p>
+    <w:p>
+      <w:pPr>
+        <w:ind w:left="360"/>
+        <w:rPr>
+          <w:rFonts w:ascii="Times New Roman" w:hAnsi="Times New Roman" w:cs="Times New Roman"/>
+          <w:sz w:val="28"/>
+        </w:rPr>
+      </w:pPr>
+      <w:r>
+        <w:rPr>
+          <w:rFonts w:ascii="Times New Roman" w:hAnsi="Times New Roman" w:cs="Times New Roman"/>
+          <w:sz w:val="28"/>
+        </w:rPr>
+        <w:t xml:space="preserve">2 types </w:t>
+      </w:r>
+    </w:p>
+    <w:p>
+      <w:pPr>
+        <w:pStyle w:val="ListParagraph"/>
+        <w:numPr>
+          <w:ilvl w:val="0"/>
+          <w:numId w:val="5"/>
+        </w:numPr>
+        <w:rPr>
+          <w:rFonts w:ascii="Times New Roman" w:hAnsi="Times New Roman" w:cs="Times New Roman"/>
+          <w:sz w:val="28"/>
+        </w:rPr>
+      </w:pPr>
+      <w:r>
+        <w:rPr>
+          <w:rFonts w:ascii="Times New Roman" w:hAnsi="Times New Roman" w:cs="Times New Roman"/>
+          <w:sz w:val="28"/>
+        </w:rPr>
+        <w:t xml:space="preserve">Implicit type casting </w:t>
+      </w:r>
+    </w:p>
+    <w:p>
+      <w:pPr>
+        <w:pStyle w:val="ListParagraph"/>
+        <w:numPr>
+          <w:ilvl w:val="0"/>
+          <w:numId w:val="5"/>
+        </w:numPr>
+        <w:rPr>
+          <w:rFonts w:ascii="Times New Roman" w:hAnsi="Times New Roman" w:cs="Times New Roman"/>
+          <w:sz w:val="28"/>
+        </w:rPr>
+      </w:pPr>
+      <w:r>
+        <w:rPr>
+          <w:rFonts w:ascii="Times New Roman" w:hAnsi="Times New Roman" w:cs="Times New Roman"/>
+          <w:sz w:val="28"/>
+        </w:rPr>
+        <w:t xml:space="preserve">Explicit type casting </w:t>
+      </w:r>
+    </w:p>
+    <w:p>
+      <w:pPr>
+        <w:pStyle w:val="ListParagraph"/>
+        <w:rPr>
+          <w:rFonts w:ascii="Times New Roman" w:hAnsi="Times New Roman" w:cs="Times New Roman"/>
+          <w:sz w:val="28"/>
+        </w:rPr>
+      </w:pPr>
+    </w:p>
+    <w:p>
+      <w:pPr>
+        <w:ind w:left="360"/>
+        <w:rPr>
+          <w:rFonts w:ascii="Times New Roman" w:hAnsi="Times New Roman" w:cs="Times New Roman"/>
+          <w:sz w:val="28"/>
+        </w:rPr>
+      </w:pPr>
+    </w:p>
+    <w:p>
+      <w:pPr>
+        <w:ind w:left="360"/>
+        <w:rPr>
+          <w:rFonts w:ascii="Times New Roman" w:hAnsi="Times New Roman" w:cs="Times New Roman"/>
+          <w:sz w:val="28"/>
+        </w:rPr>
+      </w:pPr>
+      <w:proofErr w:type="spellStart"/>
+      <w:proofErr w:type="gramStart"/>
+      <w:r>
+        <w:rPr>
+          <w:rFonts w:ascii="Times New Roman" w:hAnsi="Times New Roman" w:cs="Times New Roman"/>
+          <w:sz w:val="28"/>
+        </w:rPr>
+        <w:t>int</w:t>
+      </w:r>
+      <w:proofErr w:type="spellEnd"/>
+      <w:proofErr w:type="gramEnd"/>
+      <w:r>
+        <w:rPr>
+          <w:rFonts w:ascii="Times New Roman" w:hAnsi="Times New Roman" w:cs="Times New Roman"/>
+          <w:sz w:val="28"/>
+        </w:rPr>
+        <w:t xml:space="preserve"> family </w:t>
+      </w:r>
+    </w:p>
+    <w:p>
+      <w:pPr>
+        <w:ind w:left="360"/>
+        <w:rPr>
+          <w:rFonts w:ascii="Times New Roman" w:hAnsi="Times New Roman" w:cs="Times New Roman"/>
+          <w:sz w:val="28"/>
+        </w:rPr>
+      </w:pPr>
+      <w:r>
+        <w:rPr>
+          <w:rFonts w:ascii="Times New Roman" w:hAnsi="Times New Roman" w:cs="Times New Roman"/>
+          <w:sz w:val="28"/>
+        </w:rPr>
+        <w:tab/>
+      </w:r>
+      <w:r>
+        <w:rPr>
+          <w:rFonts w:ascii="Times New Roman" w:hAnsi="Times New Roman" w:cs="Times New Roman"/>
+          <w:sz w:val="28"/>
+        </w:rPr>
+        <w:tab/>
+        <w:t>--------------------</w:t>
+      </w:r>
+      <w:r>
+        <w:rPr>
+          <w:rFonts w:ascii="Times New Roman" w:hAnsi="Times New Roman" w:cs="Times New Roman"/>
+          <w:sz w:val="28"/>
+        </w:rPr>
+        <w:sym w:font="Wingdings" w:char="F0E0"/>
+      </w:r>
+      <w:proofErr w:type="gramStart"/>
+      <w:r>
+        <w:rPr>
+          <w:rFonts w:ascii="Times New Roman" w:hAnsi="Times New Roman" w:cs="Times New Roman"/>
+          <w:sz w:val="28"/>
+        </w:rPr>
+        <w:t>implicit</w:t>
+      </w:r>
+      <w:proofErr w:type="gramEnd"/>
+      <w:r>
+        <w:rPr>
+          <w:rFonts w:ascii="Times New Roman" w:hAnsi="Times New Roman" w:cs="Times New Roman"/>
+          <w:sz w:val="28"/>
+        </w:rPr>
+        <w:t xml:space="preserve"> ---------------------</w:t>
+      </w:r>
+      <w:r>
+        <w:rPr>
+          <w:rFonts w:ascii="Times New Roman" w:hAnsi="Times New Roman" w:cs="Times New Roman"/>
+          <w:sz w:val="28"/>
+        </w:rPr>
+        <w:sym w:font="Wingdings" w:char="F0E0"/>
+      </w:r>
+    </w:p>
+    <w:p>
+      <w:pPr>
+        <w:ind w:left="360"/>
+        <w:rPr>
+          <w:rFonts w:ascii="Times New Roman" w:hAnsi="Times New Roman" w:cs="Times New Roman"/>
+          <w:sz w:val="28"/>
+        </w:rPr>
+      </w:pPr>
+    </w:p>
+    <w:p>
+      <w:pPr>
+        <w:ind w:left="360"/>
+        <w:rPr>
+          <w:rFonts w:ascii="Times New Roman" w:hAnsi="Times New Roman" w:cs="Times New Roman"/>
+          <w:sz w:val="28"/>
+        </w:rPr>
+      </w:pPr>
+      <w:r>
+        <w:rPr>
+          <w:rFonts w:ascii="Times New Roman" w:hAnsi="Times New Roman" w:cs="Times New Roman"/>
+          <w:sz w:val="28"/>
+        </w:rPr>
+        <w:tab/>
+      </w:r>
+      <w:proofErr w:type="gramStart"/>
+      <w:r>
+        <w:rPr>
+          <w:rFonts w:ascii="Times New Roman" w:hAnsi="Times New Roman" w:cs="Times New Roman"/>
+          <w:sz w:val="28"/>
+        </w:rPr>
+        <w:t>byte</w:t>
+      </w:r>
+      <w:proofErr w:type="gramEnd"/>
+      <w:r>
+        <w:rPr>
+          <w:rFonts w:ascii="Times New Roman" w:hAnsi="Times New Roman" w:cs="Times New Roman"/>
+          <w:sz w:val="28"/>
+        </w:rPr>
+        <w:tab/>
+      </w:r>
+      <w:r>
+        <w:rPr>
+          <w:rFonts w:ascii="Times New Roman" w:hAnsi="Times New Roman" w:cs="Times New Roman"/>
+          <w:sz w:val="28"/>
+        </w:rPr>
+        <w:tab/>
+      </w:r>
+      <w:r>
+        <w:rPr>
+          <w:rFonts w:ascii="Times New Roman" w:hAnsi="Times New Roman" w:cs="Times New Roman"/>
+          <w:sz w:val="28"/>
+        </w:rPr>
+        <w:tab/>
+        <w:t>short</w:t>
+      </w:r>
+      <w:r>
+        <w:rPr>
+          <w:rFonts w:ascii="Times New Roman" w:hAnsi="Times New Roman" w:cs="Times New Roman"/>
+          <w:sz w:val="28"/>
+        </w:rPr>
+        <w:tab/>
+      </w:r>
+      <w:r>
+        <w:rPr>
+          <w:rFonts w:ascii="Times New Roman" w:hAnsi="Times New Roman" w:cs="Times New Roman"/>
+          <w:sz w:val="28"/>
+        </w:rPr>
+        <w:tab/>
+      </w:r>
+      <w:r>
+        <w:rPr>
+          <w:rFonts w:ascii="Times New Roman" w:hAnsi="Times New Roman" w:cs="Times New Roman"/>
+          <w:sz w:val="28"/>
+        </w:rPr>
+        <w:tab/>
+      </w:r>
+      <w:r>
+        <w:rPr>
+          <w:rFonts w:ascii="Times New Roman" w:hAnsi="Times New Roman" w:cs="Times New Roman"/>
+          <w:sz w:val="28"/>
+        </w:rPr>
+        <w:tab/>
+      </w:r>
+      <w:proofErr w:type="spellStart"/>
+      <w:r>
+        <w:rPr>
+          <w:rFonts w:ascii="Times New Roman" w:hAnsi="Times New Roman" w:cs="Times New Roman"/>
+          <w:sz w:val="28"/>
+        </w:rPr>
+        <w:t>int</w:t>
+      </w:r>
+      <w:proofErr w:type="spellEnd"/>
+      <w:r>
+        <w:rPr>
+          <w:rFonts w:ascii="Times New Roman" w:hAnsi="Times New Roman" w:cs="Times New Roman"/>
+          <w:sz w:val="28"/>
+        </w:rPr>
+        <w:t xml:space="preserve"> </w:t>
+      </w:r>
+      <w:r>
+        <w:rPr>
+          <w:rFonts w:ascii="Times New Roman" w:hAnsi="Times New Roman" w:cs="Times New Roman"/>
+          <w:sz w:val="28"/>
+        </w:rPr>
+        <w:tab/>
+      </w:r>
+      <w:r>
+        <w:rPr>
+          <w:rFonts w:ascii="Times New Roman" w:hAnsi="Times New Roman" w:cs="Times New Roman"/>
+          <w:sz w:val="28"/>
+        </w:rPr>
+        <w:tab/>
+      </w:r>
+      <w:r>
+        <w:rPr>
+          <w:rFonts w:ascii="Times New Roman" w:hAnsi="Times New Roman" w:cs="Times New Roman"/>
+          <w:sz w:val="28"/>
+        </w:rPr>
+        <w:tab/>
+        <w:t xml:space="preserve">long </w:t>
+      </w:r>
+    </w:p>
+    <w:p>
+      <w:pPr>
+        <w:rPr>
+          <w:rFonts w:ascii="Times New Roman" w:hAnsi="Times New Roman" w:cs="Times New Roman"/>
+          <w:sz w:val="28"/>
+        </w:rPr>
+      </w:pPr>
+    </w:p>
+    <w:p>
+      <w:pPr>
+        <w:rPr>
+          <w:rFonts w:ascii="Times New Roman" w:hAnsi="Times New Roman" w:cs="Times New Roman"/>
+          <w:sz w:val="28"/>
+        </w:rPr>
+      </w:pPr>
+      <w:r>
+        <w:rPr>
+          <w:rFonts w:ascii="Times New Roman" w:hAnsi="Times New Roman" w:cs="Times New Roman"/>
+          <w:sz w:val="28"/>
+        </w:rPr>
+        <w:tab/>
+      </w:r>
+      <w:r>
+        <w:rPr>
+          <w:rFonts w:ascii="Times New Roman" w:hAnsi="Times New Roman" w:cs="Times New Roman"/>
+          <w:sz w:val="28"/>
+        </w:rPr>
+        <w:tab/>
+      </w:r>
+      <w:r>
+        <w:rPr>
+          <w:rFonts w:ascii="Times New Roman" w:hAnsi="Times New Roman" w:cs="Times New Roman"/>
+          <w:sz w:val="28"/>
+        </w:rPr>
+        <w:tab/>
+      </w:r>
+      <w:r>
+        <w:rPr>
+          <w:rFonts w:ascii="Times New Roman" w:hAnsi="Times New Roman" w:cs="Times New Roman"/>
+          <w:sz w:val="28"/>
+        </w:rPr>
+        <w:sym w:font="Wingdings" w:char="F0DF"/>
+      </w:r>
+      <w:r>
+        <w:rPr>
+          <w:rFonts w:ascii="Times New Roman" w:hAnsi="Times New Roman" w:cs="Times New Roman"/>
+          <w:sz w:val="28"/>
+        </w:rPr>
+        <w:t>--------------</w:t>
+      </w:r>
+      <w:proofErr w:type="gramStart"/>
+      <w:r>
+        <w:rPr>
+          <w:rFonts w:ascii="Times New Roman" w:hAnsi="Times New Roman" w:cs="Times New Roman"/>
+          <w:sz w:val="28"/>
+        </w:rPr>
+        <w:t>explicit</w:t>
+      </w:r>
+      <w:proofErr w:type="gramEnd"/>
+      <w:r>
+        <w:rPr>
+          <w:rFonts w:ascii="Times New Roman" w:hAnsi="Times New Roman" w:cs="Times New Roman"/>
+          <w:sz w:val="28"/>
+        </w:rPr>
+        <w:t xml:space="preserve"> ------------------------------- </w:t>
+      </w:r>
+    </w:p>
+    <w:p>
+      <w:pPr>
+        <w:rPr>
+          <w:rFonts w:ascii="Times New Roman" w:hAnsi="Times New Roman" w:cs="Times New Roman"/>
+          <w:sz w:val="28"/>
+        </w:rPr>
+      </w:pPr>
+    </w:p>
+    <w:p>
+      <w:pPr>
+        <w:rPr>
+          <w:rFonts w:ascii="Times New Roman" w:hAnsi="Times New Roman" w:cs="Times New Roman"/>
+          <w:sz w:val="28"/>
+        </w:rPr>
+      </w:pPr>
+      <w:r>
+        <w:rPr>
+          <w:rFonts w:ascii="Times New Roman" w:hAnsi="Times New Roman" w:cs="Times New Roman"/>
+          <w:sz w:val="28"/>
+        </w:rPr>
+        <w:tab/>
+      </w:r>
+      <w:proofErr w:type="spellStart"/>
+      <w:proofErr w:type="gramStart"/>
+      <w:r>
+        <w:rPr>
+          <w:rFonts w:ascii="Times New Roman" w:hAnsi="Times New Roman" w:cs="Times New Roman"/>
+          <w:sz w:val="28"/>
+        </w:rPr>
+        <w:t>int</w:t>
+      </w:r>
+      <w:proofErr w:type="spellEnd"/>
+      <w:proofErr w:type="gramEnd"/>
+      <w:r>
+        <w:rPr>
+          <w:rFonts w:ascii="Times New Roman" w:hAnsi="Times New Roman" w:cs="Times New Roman"/>
+          <w:sz w:val="28"/>
+        </w:rPr>
+        <w:t xml:space="preserve"> to float family </w:t>
+      </w:r>
+      <w:r>
+        <w:rPr>
+          <w:rFonts w:ascii="Times New Roman" w:hAnsi="Times New Roman" w:cs="Times New Roman"/>
+          <w:sz w:val="28"/>
+        </w:rPr>
+        <w:tab/>
+        <w:t xml:space="preserve">: 4 types </w:t>
+      </w:r>
+    </w:p>
+    <w:p>
+      <w:pPr>
+        <w:rPr>
+          <w:rFonts w:ascii="Times New Roman" w:hAnsi="Times New Roman" w:cs="Times New Roman"/>
+          <w:sz w:val="28"/>
+        </w:rPr>
+      </w:pPr>
+    </w:p>
+    <w:p>
+      <w:pPr>
+        <w:rPr>
+          <w:rFonts w:ascii="Times New Roman" w:hAnsi="Times New Roman" w:cs="Times New Roman"/>
+          <w:sz w:val="28"/>
+        </w:rPr>
+      </w:pPr>
+      <w:r>
+        <w:rPr>
+          <w:rFonts w:ascii="Times New Roman" w:hAnsi="Times New Roman" w:cs="Times New Roman"/>
+          <w:sz w:val="28"/>
+        </w:rPr>
+        <w:tab/>
+      </w:r>
+      <w:proofErr w:type="spellStart"/>
+      <w:proofErr w:type="gramStart"/>
+      <w:r>
+        <w:rPr>
+          <w:rFonts w:ascii="Times New Roman" w:hAnsi="Times New Roman" w:cs="Times New Roman"/>
+          <w:sz w:val="28"/>
+        </w:rPr>
+        <w:t>int</w:t>
+      </w:r>
+      <w:proofErr w:type="spellEnd"/>
+      <w:proofErr w:type="gramEnd"/>
+      <w:r>
+        <w:rPr>
+          <w:rFonts w:ascii="Times New Roman" w:hAnsi="Times New Roman" w:cs="Times New Roman"/>
+          <w:sz w:val="28"/>
+        </w:rPr>
+        <w:t xml:space="preserve"> to float implicit </w:t>
+      </w:r>
+    </w:p>
+    <w:p>
+      <w:pPr>
+        <w:rPr>
+          <w:rFonts w:ascii="Times New Roman" w:hAnsi="Times New Roman" w:cs="Times New Roman"/>
+          <w:sz w:val="28"/>
+        </w:rPr>
+      </w:pPr>
+      <w:r>
+        <w:rPr>
+          <w:rFonts w:ascii="Times New Roman" w:hAnsi="Times New Roman" w:cs="Times New Roman"/>
+          <w:sz w:val="28"/>
+        </w:rPr>
+        <w:tab/>
+      </w:r>
+      <w:proofErr w:type="gramStart"/>
+      <w:r>
+        <w:rPr>
+          <w:rFonts w:ascii="Times New Roman" w:hAnsi="Times New Roman" w:cs="Times New Roman"/>
+          <w:sz w:val="28"/>
+        </w:rPr>
+        <w:t>float</w:t>
+      </w:r>
+      <w:proofErr w:type="gramEnd"/>
+      <w:r>
+        <w:rPr>
+          <w:rFonts w:ascii="Times New Roman" w:hAnsi="Times New Roman" w:cs="Times New Roman"/>
+          <w:sz w:val="28"/>
+        </w:rPr>
+        <w:t xml:space="preserve"> to </w:t>
+      </w:r>
+      <w:proofErr w:type="spellStart"/>
+      <w:r>
+        <w:rPr>
+          <w:rFonts w:ascii="Times New Roman" w:hAnsi="Times New Roman" w:cs="Times New Roman"/>
+          <w:sz w:val="28"/>
+        </w:rPr>
+        <w:t>int</w:t>
+      </w:r>
+      <w:proofErr w:type="spellEnd"/>
+      <w:r>
+        <w:rPr>
+          <w:rFonts w:ascii="Times New Roman" w:hAnsi="Times New Roman" w:cs="Times New Roman"/>
+          <w:sz w:val="28"/>
+        </w:rPr>
+        <w:t xml:space="preserve"> explicit </w:t>
+      </w:r>
+    </w:p>
+    <w:p>
+      <w:pPr>
+        <w:rPr>
+          <w:rFonts w:ascii="Times New Roman" w:hAnsi="Times New Roman" w:cs="Times New Roman"/>
+          <w:sz w:val="28"/>
+        </w:rPr>
+      </w:pPr>
+    </w:p>
+    <w:p>
+      <w:pPr>
+        <w:rPr>
+          <w:rFonts w:ascii="Times New Roman" w:hAnsi="Times New Roman" w:cs="Times New Roman"/>
+          <w:sz w:val="28"/>
+        </w:rPr>
+      </w:pPr>
+    </w:p>
+    <w:p>
+      <w:pPr>
+        <w:rPr>
+          <w:rFonts w:ascii="Times New Roman" w:hAnsi="Times New Roman" w:cs="Times New Roman"/>
+          <w:sz w:val="28"/>
+        </w:rPr>
+      </w:pPr>
+    </w:p>
+    <w:p>
+      <w:pPr>
+        <w:rPr>
+          <w:rFonts w:ascii="Times New Roman" w:hAnsi="Times New Roman" w:cs="Times New Roman"/>
+          <w:sz w:val="28"/>
+        </w:rPr>
+      </w:pPr>
+    </w:p>
+    <w:p>
+      <w:pPr>
+        <w:rPr>
+          <w:rFonts w:ascii="Times New Roman" w:hAnsi="Times New Roman" w:cs="Times New Roman"/>
+          <w:sz w:val="28"/>
+        </w:rPr>
+      </w:pPr>
+    </w:p>
+    <w:p>
+      <w:pPr>
+        <w:rPr>
+          <w:rFonts w:ascii="Times New Roman" w:hAnsi="Times New Roman" w:cs="Times New Roman"/>
+          <w:sz w:val="28"/>
+        </w:rPr>
+      </w:pPr>
+    </w:p>
+    <w:p>
+      <w:pPr>
+        <w:rPr>
+          <w:rFonts w:ascii="Times New Roman" w:hAnsi="Times New Roman" w:cs="Times New Roman"/>
+          <w:sz w:val="28"/>
+        </w:rPr>
+      </w:pPr>
+    </w:p>
+    <w:p>
+      <w:pPr>
+        <w:rPr>
+          <w:rFonts w:ascii="Times New Roman" w:hAnsi="Times New Roman" w:cs="Times New Roman"/>
+          <w:sz w:val="28"/>
+        </w:rPr>
+      </w:pPr>
+      <w:r>
+        <w:rPr>
+          <w:rFonts w:ascii="Times New Roman" w:hAnsi="Times New Roman" w:cs="Times New Roman"/>
+          <w:sz w:val="28"/>
+        </w:rPr>
+        <w:lastRenderedPageBreak/>
+        <w:t xml:space="preserve">Operator </w:t>
+      </w:r>
+    </w:p>
+    <w:p>
+      <w:pPr>
+        <w:rPr>
+          <w:rFonts w:ascii="Times New Roman" w:hAnsi="Times New Roman" w:cs="Times New Roman"/>
+          <w:sz w:val="28"/>
+        </w:rPr>
+      </w:pPr>
+      <w:r>
+        <w:rPr>
+          <w:rFonts w:ascii="Times New Roman" w:hAnsi="Times New Roman" w:cs="Times New Roman"/>
+          <w:sz w:val="28"/>
+        </w:rPr>
+        <w:tab/>
+        <w:t xml:space="preserve">Arithmetic </w:t>
+      </w:r>
+      <w:proofErr w:type="gramStart"/>
+      <w:r>
+        <w:rPr>
+          <w:rFonts w:ascii="Times New Roman" w:hAnsi="Times New Roman" w:cs="Times New Roman"/>
+          <w:sz w:val="28"/>
+        </w:rPr>
+        <w:t>operator :</w:t>
+      </w:r>
+      <w:proofErr w:type="gramEnd"/>
+      <w:r>
+        <w:rPr>
+          <w:rFonts w:ascii="Times New Roman" w:hAnsi="Times New Roman" w:cs="Times New Roman"/>
+          <w:sz w:val="28"/>
+        </w:rPr>
+        <w:t xml:space="preserve"> +, -, *, /, %</w:t>
+      </w:r>
+    </w:p>
+    <w:p>
+      <w:pPr>
+        <w:rPr>
+          <w:rFonts w:ascii="Times New Roman" w:hAnsi="Times New Roman" w:cs="Times New Roman"/>
+          <w:sz w:val="28"/>
+        </w:rPr>
+      </w:pPr>
+      <w:r>
+        <w:rPr>
+          <w:rFonts w:ascii="Times New Roman" w:hAnsi="Times New Roman" w:cs="Times New Roman"/>
+          <w:sz w:val="28"/>
+        </w:rPr>
+        <w:tab/>
+        <w:t xml:space="preserve">Logical </w:t>
+      </w:r>
+      <w:proofErr w:type="gramStart"/>
+      <w:r>
+        <w:rPr>
+          <w:rFonts w:ascii="Times New Roman" w:hAnsi="Times New Roman" w:cs="Times New Roman"/>
+          <w:sz w:val="28"/>
+        </w:rPr>
+        <w:t>operator :</w:t>
+      </w:r>
+      <w:proofErr w:type="gramEnd"/>
+      <w:r>
+        <w:rPr>
+          <w:rFonts w:ascii="Times New Roman" w:hAnsi="Times New Roman" w:cs="Times New Roman"/>
+          <w:sz w:val="28"/>
+        </w:rPr>
+        <w:t xml:space="preserve"> &amp;&amp;, ||, !</w:t>
+      </w:r>
+    </w:p>
+    <w:p>
+      <w:pPr>
+        <w:rPr>
+          <w:rFonts w:ascii="Times New Roman" w:hAnsi="Times New Roman" w:cs="Times New Roman"/>
+          <w:sz w:val="28"/>
+        </w:rPr>
+      </w:pPr>
+      <w:r>
+        <w:rPr>
+          <w:rFonts w:ascii="Times New Roman" w:hAnsi="Times New Roman" w:cs="Times New Roman"/>
+          <w:sz w:val="28"/>
+        </w:rPr>
+        <w:tab/>
+        <w:t>Conditional operator : &gt;, &gt;=, &lt;, &lt;=, ==</w:t>
+      </w:r>
+      <w:proofErr w:type="gramStart"/>
+      <w:r>
+        <w:rPr>
+          <w:rFonts w:ascii="Times New Roman" w:hAnsi="Times New Roman" w:cs="Times New Roman"/>
+          <w:sz w:val="28"/>
+        </w:rPr>
+        <w:t>, !=</w:t>
+      </w:r>
+      <w:proofErr w:type="gramEnd"/>
+    </w:p>
+    <w:p>
+      <w:pPr>
+        <w:rPr>
+          <w:rFonts w:ascii="Times New Roman" w:hAnsi="Times New Roman" w:cs="Times New Roman"/>
+          <w:sz w:val="28"/>
+        </w:rPr>
+      </w:pPr>
+      <w:r>
+        <w:rPr>
+          <w:rFonts w:ascii="Times New Roman" w:hAnsi="Times New Roman" w:cs="Times New Roman"/>
+          <w:sz w:val="28"/>
+        </w:rPr>
+        <w:tab/>
+        <w:t xml:space="preserve">Assignment </w:t>
+      </w:r>
+      <w:proofErr w:type="gramStart"/>
+      <w:r>
+        <w:rPr>
+          <w:rFonts w:ascii="Times New Roman" w:hAnsi="Times New Roman" w:cs="Times New Roman"/>
+          <w:sz w:val="28"/>
+        </w:rPr>
+        <w:t>operator :</w:t>
+      </w:r>
+      <w:proofErr w:type="gramEnd"/>
+      <w:r>
+        <w:rPr>
+          <w:rFonts w:ascii="Times New Roman" w:hAnsi="Times New Roman" w:cs="Times New Roman"/>
+          <w:sz w:val="28"/>
+        </w:rPr>
+        <w:t xml:space="preserve"> = </w:t>
+      </w:r>
+    </w:p>
+    <w:p>
+      <w:pPr>
+        <w:rPr>
+          <w:rFonts w:ascii="Times New Roman" w:hAnsi="Times New Roman" w:cs="Times New Roman"/>
+          <w:sz w:val="28"/>
+        </w:rPr>
+      </w:pPr>
+      <w:r>
+        <w:rPr>
+          <w:rFonts w:ascii="Times New Roman" w:hAnsi="Times New Roman" w:cs="Times New Roman"/>
+          <w:sz w:val="28"/>
+        </w:rPr>
+        <w:tab/>
+        <w:t xml:space="preserve">Increment and decrement </w:t>
+      </w:r>
+      <w:proofErr w:type="gramStart"/>
+      <w:r>
+        <w:rPr>
+          <w:rFonts w:ascii="Times New Roman" w:hAnsi="Times New Roman" w:cs="Times New Roman"/>
+          <w:sz w:val="28"/>
+        </w:rPr>
+        <w:t>operator :</w:t>
+      </w:r>
+      <w:proofErr w:type="gramEnd"/>
+      <w:r>
+        <w:rPr>
+          <w:rFonts w:ascii="Times New Roman" w:hAnsi="Times New Roman" w:cs="Times New Roman"/>
+          <w:sz w:val="28"/>
+        </w:rPr>
+        <w:t xml:space="preserve"> ++, --</w:t>
+      </w:r>
+    </w:p>
+    <w:p>
+      <w:pPr>
+        <w:rPr>
+          <w:rFonts w:ascii="Times New Roman" w:hAnsi="Times New Roman" w:cs="Times New Roman"/>
+          <w:sz w:val="28"/>
+        </w:rPr>
+      </w:pPr>
+      <w:r>
+        <w:rPr>
+          <w:rFonts w:ascii="Times New Roman" w:hAnsi="Times New Roman" w:cs="Times New Roman"/>
+          <w:sz w:val="28"/>
+        </w:rPr>
+        <w:tab/>
+      </w:r>
+      <w:proofErr w:type="spellStart"/>
+      <w:proofErr w:type="gramStart"/>
+      <w:r>
+        <w:rPr>
+          <w:rFonts w:ascii="Times New Roman" w:hAnsi="Times New Roman" w:cs="Times New Roman"/>
+          <w:sz w:val="28"/>
+        </w:rPr>
+        <w:t>instanceOf</w:t>
+      </w:r>
+      <w:proofErr w:type="spellEnd"/>
+      <w:proofErr w:type="gramEnd"/>
+    </w:p>
+    <w:p>
+      <w:pPr>
+        <w:rPr>
+          <w:rFonts w:ascii="Times New Roman" w:hAnsi="Times New Roman" w:cs="Times New Roman"/>
+          <w:sz w:val="28"/>
+        </w:rPr>
+      </w:pPr>
+      <w:r>
+        <w:rPr>
+          <w:rFonts w:ascii="Times New Roman" w:hAnsi="Times New Roman" w:cs="Times New Roman"/>
+          <w:sz w:val="28"/>
+        </w:rPr>
+        <w:t>If statement</w:t>
+      </w:r>
+    </w:p>
+    <w:p>
+      <w:pPr>
+        <w:rPr>
+          <w:rFonts w:ascii="Times New Roman" w:hAnsi="Times New Roman" w:cs="Times New Roman"/>
+          <w:sz w:val="28"/>
+        </w:rPr>
+      </w:pPr>
+      <w:r>
+        <w:rPr>
+          <w:rFonts w:ascii="Times New Roman" w:hAnsi="Times New Roman" w:cs="Times New Roman"/>
+          <w:sz w:val="28"/>
+        </w:rPr>
+        <w:tab/>
+      </w:r>
+      <w:r>
+        <w:rPr>
+          <w:rFonts w:ascii="Times New Roman" w:hAnsi="Times New Roman" w:cs="Times New Roman"/>
+          <w:sz w:val="28"/>
+        </w:rPr>
+        <w:tab/>
+      </w:r>
+      <w:proofErr w:type="gramStart"/>
+      <w:r>
+        <w:rPr>
+          <w:rFonts w:ascii="Times New Roman" w:hAnsi="Times New Roman" w:cs="Times New Roman"/>
+          <w:sz w:val="28"/>
+        </w:rPr>
+        <w:t>if(</w:t>
+      </w:r>
+      <w:proofErr w:type="gramEnd"/>
+      <w:r>
+        <w:rPr>
+          <w:rFonts w:ascii="Times New Roman" w:hAnsi="Times New Roman" w:cs="Times New Roman"/>
+          <w:sz w:val="28"/>
+        </w:rPr>
+        <w:t>condition){</w:t>
+      </w:r>
+    </w:p>
+    <w:p>
+      <w:pPr>
+        <w:rPr>
+          <w:rFonts w:ascii="Times New Roman" w:hAnsi="Times New Roman" w:cs="Times New Roman"/>
+          <w:sz w:val="28"/>
+        </w:rPr>
+      </w:pPr>
+      <w:r>
+        <w:rPr>
+          <w:rFonts w:ascii="Times New Roman" w:hAnsi="Times New Roman" w:cs="Times New Roman"/>
+          <w:sz w:val="28"/>
+        </w:rPr>
+        <w:tab/>
+      </w:r>
+      <w:r>
+        <w:rPr>
+          <w:rFonts w:ascii="Times New Roman" w:hAnsi="Times New Roman" w:cs="Times New Roman"/>
+          <w:sz w:val="28"/>
+        </w:rPr>
+        <w:tab/>
+      </w:r>
+      <w:r>
+        <w:rPr>
+          <w:rFonts w:ascii="Times New Roman" w:hAnsi="Times New Roman" w:cs="Times New Roman"/>
+          <w:sz w:val="28"/>
+        </w:rPr>
+        <w:tab/>
+      </w:r>
+    </w:p>
+    <w:p>
+      <w:pPr>
+        <w:ind w:left="720" w:firstLine="720"/>
+        <w:rPr>
+          <w:rFonts w:ascii="Times New Roman" w:hAnsi="Times New Roman" w:cs="Times New Roman"/>
+          <w:sz w:val="28"/>
+        </w:rPr>
+      </w:pPr>
+      <w:r>
+        <w:rPr>
+          <w:rFonts w:ascii="Times New Roman" w:hAnsi="Times New Roman" w:cs="Times New Roman"/>
+          <w:sz w:val="28"/>
+        </w:rPr>
+        <w:t>}</w:t>
+      </w:r>
+      <w:r>
+        <w:rPr>
+          <w:rFonts w:ascii="Times New Roman" w:hAnsi="Times New Roman" w:cs="Times New Roman"/>
+          <w:sz w:val="28"/>
+        </w:rPr>
+        <w:tab/>
+      </w:r>
+    </w:p>
+    <w:p>
+      <w:pPr>
+        <w:ind w:left="720" w:firstLine="720"/>
+        <w:rPr>
+          <w:rFonts w:ascii="Times New Roman" w:hAnsi="Times New Roman" w:cs="Times New Roman"/>
+          <w:sz w:val="28"/>
+        </w:rPr>
+      </w:pPr>
+      <w:r>
+        <w:rPr>
+          <w:rFonts w:ascii="Times New Roman" w:hAnsi="Times New Roman" w:cs="Times New Roman"/>
+          <w:sz w:val="28"/>
+        </w:rPr>
+        <w:t xml:space="preserve">If else </w:t>
+      </w:r>
+    </w:p>
+    <w:p>
+      <w:pPr>
+        <w:ind w:left="720" w:firstLine="720"/>
+        <w:rPr>
+          <w:rFonts w:ascii="Times New Roman" w:hAnsi="Times New Roman" w:cs="Times New Roman"/>
+          <w:sz w:val="28"/>
+        </w:rPr>
+      </w:pPr>
+      <w:proofErr w:type="gramStart"/>
+      <w:r>
+        <w:rPr>
+          <w:rFonts w:ascii="Times New Roman" w:hAnsi="Times New Roman" w:cs="Times New Roman"/>
+          <w:sz w:val="28"/>
+        </w:rPr>
+        <w:t>if(</w:t>
+      </w:r>
+      <w:proofErr w:type="gramEnd"/>
+      <w:r>
+        <w:rPr>
+          <w:rFonts w:ascii="Times New Roman" w:hAnsi="Times New Roman" w:cs="Times New Roman"/>
+          <w:sz w:val="28"/>
+        </w:rPr>
+        <w:t>condition) {</w:t>
+      </w:r>
+    </w:p>
+    <w:p>
+      <w:pPr>
+        <w:ind w:left="720" w:firstLine="720"/>
+        <w:rPr>
+          <w:rFonts w:ascii="Times New Roman" w:hAnsi="Times New Roman" w:cs="Times New Roman"/>
+          <w:sz w:val="28"/>
+        </w:rPr>
+      </w:pPr>
+    </w:p>
+    <w:p>
+      <w:pPr>
+        <w:ind w:left="720" w:firstLine="720"/>
+        <w:rPr>
+          <w:rFonts w:ascii="Times New Roman" w:hAnsi="Times New Roman" w:cs="Times New Roman"/>
+          <w:sz w:val="28"/>
+        </w:rPr>
+      </w:pPr>
+      <w:proofErr w:type="gramStart"/>
+      <w:r>
+        <w:rPr>
+          <w:rFonts w:ascii="Times New Roman" w:hAnsi="Times New Roman" w:cs="Times New Roman"/>
+          <w:sz w:val="28"/>
+        </w:rPr>
+        <w:t>}else</w:t>
+      </w:r>
+      <w:proofErr w:type="gramEnd"/>
+      <w:r>
+        <w:rPr>
+          <w:rFonts w:ascii="Times New Roman" w:hAnsi="Times New Roman" w:cs="Times New Roman"/>
+          <w:sz w:val="28"/>
+        </w:rPr>
+        <w:t xml:space="preserve"> {</w:t>
+      </w:r>
+    </w:p>
+    <w:p>
+      <w:pPr>
+        <w:ind w:left="720" w:firstLine="720"/>
+        <w:rPr>
+          <w:rFonts w:ascii="Times New Roman" w:hAnsi="Times New Roman" w:cs="Times New Roman"/>
+          <w:sz w:val="28"/>
+        </w:rPr>
+      </w:pPr>
+    </w:p>
+    <w:p>
+      <w:pPr>
+        <w:ind w:left="720" w:firstLine="720"/>
+        <w:rPr>
+          <w:rFonts w:ascii="Times New Roman" w:hAnsi="Times New Roman" w:cs="Times New Roman"/>
+          <w:sz w:val="28"/>
+        </w:rPr>
+      </w:pPr>
+      <w:r>
+        <w:rPr>
+          <w:rFonts w:ascii="Times New Roman" w:hAnsi="Times New Roman" w:cs="Times New Roman"/>
+          <w:sz w:val="28"/>
+        </w:rPr>
+        <w:t>}</w:t>
+      </w:r>
+    </w:p>
+    <w:p>
+      <w:pPr>
+        <w:ind w:left="720" w:firstLine="720"/>
+        <w:rPr>
+          <w:rFonts w:ascii="Times New Roman" w:hAnsi="Times New Roman" w:cs="Times New Roman"/>
+          <w:sz w:val="28"/>
+        </w:rPr>
+      </w:pPr>
+      <w:r>
+        <w:rPr>
+          <w:rFonts w:ascii="Times New Roman" w:hAnsi="Times New Roman" w:cs="Times New Roman"/>
+          <w:sz w:val="28"/>
+        </w:rPr>
+        <w:t xml:space="preserve">If else if </w:t>
+      </w:r>
+    </w:p>
+    <w:p>
+      <w:pPr>
+        <w:ind w:left="720" w:firstLine="720"/>
+        <w:rPr>
+          <w:rFonts w:ascii="Times New Roman" w:hAnsi="Times New Roman" w:cs="Times New Roman"/>
+          <w:sz w:val="28"/>
+        </w:rPr>
+      </w:pPr>
+      <w:proofErr w:type="gramStart"/>
+      <w:r>
+        <w:rPr>
+          <w:rFonts w:ascii="Times New Roman" w:hAnsi="Times New Roman" w:cs="Times New Roman"/>
+          <w:sz w:val="28"/>
+        </w:rPr>
+        <w:t>If(</w:t>
+      </w:r>
+      <w:proofErr w:type="gramEnd"/>
+      <w:r>
+        <w:rPr>
+          <w:rFonts w:ascii="Times New Roman" w:hAnsi="Times New Roman" w:cs="Times New Roman"/>
+          <w:sz w:val="28"/>
+        </w:rPr>
+        <w:t>condition) {</w:t>
+      </w:r>
+    </w:p>
+    <w:p>
+      <w:pPr>
+        <w:ind w:left="720" w:firstLine="720"/>
+        <w:rPr>
+          <w:rFonts w:ascii="Times New Roman" w:hAnsi="Times New Roman" w:cs="Times New Roman"/>
+          <w:sz w:val="28"/>
+        </w:rPr>
+      </w:pPr>
+    </w:p>
+    <w:p>
+      <w:pPr>
+        <w:ind w:left="720" w:firstLine="720"/>
+        <w:rPr>
+          <w:rFonts w:ascii="Times New Roman" w:hAnsi="Times New Roman" w:cs="Times New Roman"/>
+          <w:sz w:val="28"/>
+        </w:rPr>
+      </w:pPr>
+      <w:proofErr w:type="gramStart"/>
+      <w:r>
+        <w:rPr>
+          <w:rFonts w:ascii="Times New Roman" w:hAnsi="Times New Roman" w:cs="Times New Roman"/>
+          <w:sz w:val="28"/>
+        </w:rPr>
+        <w:t>}else</w:t>
+      </w:r>
+      <w:proofErr w:type="gramEnd"/>
+      <w:r>
+        <w:rPr>
+          <w:rFonts w:ascii="Times New Roman" w:hAnsi="Times New Roman" w:cs="Times New Roman"/>
+          <w:sz w:val="28"/>
+        </w:rPr>
+        <w:t xml:space="preserve"> if(condition) {</w:t>
+      </w:r>
+    </w:p>
+    <w:p>
+      <w:pPr>
+        <w:ind w:left="720" w:firstLine="720"/>
+        <w:rPr>
+          <w:rFonts w:ascii="Times New Roman" w:hAnsi="Times New Roman" w:cs="Times New Roman"/>
+          <w:sz w:val="28"/>
+        </w:rPr>
+      </w:pPr>
+    </w:p>
+    <w:p>
+      <w:pPr>
+        <w:ind w:left="720" w:firstLine="720"/>
+        <w:rPr>
+          <w:rFonts w:ascii="Times New Roman" w:hAnsi="Times New Roman" w:cs="Times New Roman"/>
+          <w:sz w:val="28"/>
+        </w:rPr>
+      </w:pPr>
+      <w:proofErr w:type="gramStart"/>
+      <w:r>
+        <w:rPr>
+          <w:rFonts w:ascii="Times New Roman" w:hAnsi="Times New Roman" w:cs="Times New Roman"/>
+          <w:sz w:val="28"/>
+        </w:rPr>
+        <w:t>}else</w:t>
+      </w:r>
+      <w:proofErr w:type="gramEnd"/>
+      <w:r>
+        <w:rPr>
+          <w:rFonts w:ascii="Times New Roman" w:hAnsi="Times New Roman" w:cs="Times New Roman"/>
+          <w:sz w:val="28"/>
+        </w:rPr>
+        <w:t xml:space="preserve"> if(condition) {</w:t>
+      </w:r>
+    </w:p>
+    <w:p>
+      <w:pPr>
+        <w:ind w:left="720" w:firstLine="720"/>
+        <w:rPr>
+          <w:rFonts w:ascii="Times New Roman" w:hAnsi="Times New Roman" w:cs="Times New Roman"/>
+          <w:sz w:val="28"/>
+        </w:rPr>
+      </w:pPr>
+    </w:p>
+    <w:p>
+      <w:pPr>
+        <w:ind w:left="720" w:firstLine="720"/>
+        <w:rPr>
+          <w:rFonts w:ascii="Times New Roman" w:hAnsi="Times New Roman" w:cs="Times New Roman"/>
+          <w:sz w:val="28"/>
+        </w:rPr>
+      </w:pPr>
+      <w:proofErr w:type="gramStart"/>
+      <w:r>
+        <w:rPr>
+          <w:rFonts w:ascii="Times New Roman" w:hAnsi="Times New Roman" w:cs="Times New Roman"/>
+          <w:sz w:val="28"/>
+        </w:rPr>
+        <w:t>}else</w:t>
+      </w:r>
+      <w:proofErr w:type="gramEnd"/>
+      <w:r>
+        <w:rPr>
+          <w:rFonts w:ascii="Times New Roman" w:hAnsi="Times New Roman" w:cs="Times New Roman"/>
+          <w:sz w:val="28"/>
+        </w:rPr>
+        <w:t xml:space="preserve"> {</w:t>
+      </w:r>
+    </w:p>
+    <w:p>
+      <w:pPr>
+        <w:ind w:left="720" w:firstLine="720"/>
+        <w:rPr>
+          <w:rFonts w:ascii="Times New Roman" w:hAnsi="Times New Roman" w:cs="Times New Roman"/>
+          <w:sz w:val="28"/>
+        </w:rPr>
+      </w:pPr>
+    </w:p>
+    <w:p>
+      <w:pPr>
+        <w:ind w:left="720" w:firstLine="720"/>
+        <w:rPr>
+          <w:rFonts w:ascii="Times New Roman" w:hAnsi="Times New Roman" w:cs="Times New Roman"/>
+          <w:sz w:val="28"/>
+        </w:rPr>
+      </w:pPr>
+      <w:r>
+        <w:rPr>
+          <w:rFonts w:ascii="Times New Roman" w:hAnsi="Times New Roman" w:cs="Times New Roman"/>
+          <w:sz w:val="28"/>
+        </w:rPr>
+        <w:t>}</w:t>
+      </w:r>
+    </w:p>
+    <w:p>
+      <w:pPr>
+        <w:rPr>
+          <w:rFonts w:ascii="Times New Roman" w:hAnsi="Times New Roman" w:cs="Times New Roman"/>
+          <w:sz w:val="28"/>
+        </w:rPr>
+      </w:pPr>
+      <w:r>
+        <w:rPr>
+          <w:rFonts w:ascii="Times New Roman" w:hAnsi="Times New Roman" w:cs="Times New Roman"/>
+          <w:sz w:val="28"/>
+        </w:rPr>
+        <w:t xml:space="preserve">Switch statement </w:t>
+      </w:r>
+    </w:p>
+    <w:p>
+      <w:pPr>
+        <w:rPr>
+          <w:rFonts w:ascii="Times New Roman" w:hAnsi="Times New Roman" w:cs="Times New Roman"/>
+          <w:sz w:val="28"/>
+        </w:rPr>
+      </w:pPr>
+      <w:r>
+        <w:rPr>
+          <w:rFonts w:ascii="Times New Roman" w:hAnsi="Times New Roman" w:cs="Times New Roman"/>
+          <w:sz w:val="28"/>
+        </w:rPr>
+        <w:tab/>
+      </w:r>
+      <w:proofErr w:type="gramStart"/>
+      <w:r>
+        <w:rPr>
+          <w:rFonts w:ascii="Times New Roman" w:hAnsi="Times New Roman" w:cs="Times New Roman"/>
+          <w:sz w:val="28"/>
+        </w:rPr>
+        <w:t>switch(</w:t>
+      </w:r>
+      <w:proofErr w:type="spellStart"/>
+      <w:proofErr w:type="gramEnd"/>
+      <w:r>
+        <w:rPr>
+          <w:rFonts w:ascii="Times New Roman" w:hAnsi="Times New Roman" w:cs="Times New Roman"/>
+          <w:sz w:val="28"/>
+        </w:rPr>
+        <w:t>variableName</w:t>
+      </w:r>
+      <w:proofErr w:type="spellEnd"/>
+      <w:r>
+        <w:rPr>
+          <w:rFonts w:ascii="Times New Roman" w:hAnsi="Times New Roman" w:cs="Times New Roman"/>
+          <w:sz w:val="28"/>
+        </w:rPr>
+        <w:t>) {</w:t>
+      </w:r>
+      <w:r>
+        <w:rPr>
+          <w:rFonts w:ascii="Times New Roman" w:hAnsi="Times New Roman" w:cs="Times New Roman"/>
+          <w:sz w:val="28"/>
+        </w:rPr>
+        <w:tab/>
+      </w:r>
+      <w:proofErr w:type="spellStart"/>
+      <w:r>
+        <w:rPr>
+          <w:rFonts w:ascii="Times New Roman" w:hAnsi="Times New Roman" w:cs="Times New Roman"/>
+          <w:sz w:val="28"/>
+        </w:rPr>
+        <w:t>int</w:t>
+      </w:r>
+      <w:proofErr w:type="spellEnd"/>
+      <w:r>
+        <w:rPr>
+          <w:rFonts w:ascii="Times New Roman" w:hAnsi="Times New Roman" w:cs="Times New Roman"/>
+          <w:sz w:val="28"/>
+        </w:rPr>
+        <w:t xml:space="preserve"> family , char or string </w:t>
+      </w:r>
+    </w:p>
+    <w:p>
+      <w:pPr>
+        <w:rPr>
+          <w:rFonts w:ascii="Times New Roman" w:hAnsi="Times New Roman" w:cs="Times New Roman"/>
+          <w:sz w:val="28"/>
+        </w:rPr>
+      </w:pPr>
+      <w:r>
+        <w:rPr>
+          <w:rFonts w:ascii="Times New Roman" w:hAnsi="Times New Roman" w:cs="Times New Roman"/>
+          <w:sz w:val="28"/>
+        </w:rPr>
+        <w:tab/>
+      </w:r>
+      <w:r>
+        <w:rPr>
+          <w:rFonts w:ascii="Times New Roman" w:hAnsi="Times New Roman" w:cs="Times New Roman"/>
+          <w:sz w:val="28"/>
+        </w:rPr>
+        <w:tab/>
+      </w:r>
+      <w:proofErr w:type="gramStart"/>
+      <w:r>
+        <w:rPr>
+          <w:rFonts w:ascii="Times New Roman" w:hAnsi="Times New Roman" w:cs="Times New Roman"/>
+          <w:sz w:val="28"/>
+        </w:rPr>
+        <w:t>case</w:t>
+      </w:r>
+      <w:proofErr w:type="gramEnd"/>
+      <w:r>
+        <w:rPr>
+          <w:rFonts w:ascii="Times New Roman" w:hAnsi="Times New Roman" w:cs="Times New Roman"/>
+          <w:sz w:val="28"/>
+        </w:rPr>
+        <w:t xml:space="preserve"> 1:block1;</w:t>
+      </w:r>
+    </w:p>
+    <w:p>
+      <w:pPr>
+        <w:rPr>
+          <w:rFonts w:ascii="Times New Roman" w:hAnsi="Times New Roman" w:cs="Times New Roman"/>
+          <w:sz w:val="28"/>
+        </w:rPr>
+      </w:pPr>
+      <w:r>
+        <w:rPr>
+          <w:rFonts w:ascii="Times New Roman" w:hAnsi="Times New Roman" w:cs="Times New Roman"/>
+          <w:sz w:val="28"/>
+        </w:rPr>
+        <w:tab/>
+      </w:r>
+      <w:r>
+        <w:rPr>
+          <w:rFonts w:ascii="Times New Roman" w:hAnsi="Times New Roman" w:cs="Times New Roman"/>
+          <w:sz w:val="28"/>
+        </w:rPr>
+        <w:tab/>
+      </w:r>
+      <w:r>
+        <w:rPr>
+          <w:rFonts w:ascii="Times New Roman" w:hAnsi="Times New Roman" w:cs="Times New Roman"/>
+          <w:sz w:val="28"/>
+        </w:rPr>
+        <w:tab/>
+      </w:r>
+      <w:proofErr w:type="gramStart"/>
+      <w:r>
+        <w:rPr>
+          <w:rFonts w:ascii="Times New Roman" w:hAnsi="Times New Roman" w:cs="Times New Roman"/>
+          <w:sz w:val="28"/>
+        </w:rPr>
+        <w:t>break</w:t>
+      </w:r>
+      <w:proofErr w:type="gramEnd"/>
+      <w:r>
+        <w:rPr>
+          <w:rFonts w:ascii="Times New Roman" w:hAnsi="Times New Roman" w:cs="Times New Roman"/>
+          <w:sz w:val="28"/>
+        </w:rPr>
+        <w:t>;</w:t>
+      </w:r>
+    </w:p>
+    <w:p>
+      <w:pPr>
+        <w:rPr>
+          <w:rFonts w:ascii="Times New Roman" w:hAnsi="Times New Roman" w:cs="Times New Roman"/>
+          <w:sz w:val="28"/>
+        </w:rPr>
+      </w:pPr>
+      <w:r>
+        <w:rPr>
+          <w:rFonts w:ascii="Times New Roman" w:hAnsi="Times New Roman" w:cs="Times New Roman"/>
+          <w:sz w:val="28"/>
+        </w:rPr>
+        <w:tab/>
+      </w:r>
+      <w:r>
+        <w:rPr>
+          <w:rFonts w:ascii="Times New Roman" w:hAnsi="Times New Roman" w:cs="Times New Roman"/>
+          <w:sz w:val="28"/>
+        </w:rPr>
+        <w:tab/>
+      </w:r>
+      <w:proofErr w:type="gramStart"/>
+      <w:r>
+        <w:rPr>
+          <w:rFonts w:ascii="Times New Roman" w:hAnsi="Times New Roman" w:cs="Times New Roman"/>
+          <w:sz w:val="28"/>
+        </w:rPr>
+        <w:t>case</w:t>
+      </w:r>
+      <w:proofErr w:type="gramEnd"/>
+      <w:r>
+        <w:rPr>
+          <w:rFonts w:ascii="Times New Roman" w:hAnsi="Times New Roman" w:cs="Times New Roman"/>
+          <w:sz w:val="28"/>
+        </w:rPr>
+        <w:t xml:space="preserve"> 2:block2</w:t>
+      </w:r>
+      <w:r>
+        <w:rPr>
+          <w:rFonts w:ascii="Times New Roman" w:hAnsi="Times New Roman" w:cs="Times New Roman"/>
+          <w:sz w:val="28"/>
+        </w:rPr>
+        <w:t>;</w:t>
+      </w:r>
+    </w:p>
+    <w:p>
+      <w:pPr>
+        <w:rPr>
+          <w:rFonts w:ascii="Times New Roman" w:hAnsi="Times New Roman" w:cs="Times New Roman"/>
+          <w:sz w:val="28"/>
+        </w:rPr>
+      </w:pPr>
+      <w:r>
+        <w:rPr>
+          <w:rFonts w:ascii="Times New Roman" w:hAnsi="Times New Roman" w:cs="Times New Roman"/>
+          <w:sz w:val="28"/>
+        </w:rPr>
+        <w:tab/>
+      </w:r>
+      <w:r>
+        <w:rPr>
+          <w:rFonts w:ascii="Times New Roman" w:hAnsi="Times New Roman" w:cs="Times New Roman"/>
+          <w:sz w:val="28"/>
+        </w:rPr>
+        <w:tab/>
+      </w:r>
+      <w:r>
+        <w:rPr>
+          <w:rFonts w:ascii="Times New Roman" w:hAnsi="Times New Roman" w:cs="Times New Roman"/>
+          <w:sz w:val="28"/>
+        </w:rPr>
+        <w:tab/>
+      </w:r>
+      <w:proofErr w:type="gramStart"/>
+      <w:r>
+        <w:rPr>
+          <w:rFonts w:ascii="Times New Roman" w:hAnsi="Times New Roman" w:cs="Times New Roman"/>
+          <w:sz w:val="28"/>
+        </w:rPr>
+        <w:t>break</w:t>
+      </w:r>
+      <w:proofErr w:type="gramEnd"/>
+      <w:r>
+        <w:rPr>
+          <w:rFonts w:ascii="Times New Roman" w:hAnsi="Times New Roman" w:cs="Times New Roman"/>
+          <w:sz w:val="28"/>
+        </w:rPr>
+        <w:t>;</w:t>
+      </w:r>
+    </w:p>
+    <w:p>
+      <w:pPr>
+        <w:rPr>
+          <w:rFonts w:ascii="Times New Roman" w:hAnsi="Times New Roman" w:cs="Times New Roman"/>
+          <w:sz w:val="28"/>
+        </w:rPr>
+      </w:pPr>
+      <w:r>
+        <w:rPr>
+          <w:rFonts w:ascii="Times New Roman" w:hAnsi="Times New Roman" w:cs="Times New Roman"/>
+          <w:sz w:val="28"/>
+        </w:rPr>
+        <w:tab/>
+      </w:r>
+      <w:r>
+        <w:rPr>
+          <w:rFonts w:ascii="Times New Roman" w:hAnsi="Times New Roman" w:cs="Times New Roman"/>
+          <w:sz w:val="28"/>
+        </w:rPr>
+        <w:tab/>
+      </w:r>
+      <w:proofErr w:type="gramStart"/>
+      <w:r>
+        <w:rPr>
+          <w:rFonts w:ascii="Times New Roman" w:hAnsi="Times New Roman" w:cs="Times New Roman"/>
+          <w:sz w:val="28"/>
+        </w:rPr>
+        <w:t>default :</w:t>
+      </w:r>
+      <w:proofErr w:type="gramEnd"/>
+      <w:r>
+        <w:rPr>
+          <w:rFonts w:ascii="Times New Roman" w:hAnsi="Times New Roman" w:cs="Times New Roman"/>
+          <w:sz w:val="28"/>
+        </w:rPr>
+        <w:t xml:space="preserve"> </w:t>
+      </w:r>
+      <w:proofErr w:type="spellStart"/>
+      <w:r>
+        <w:rPr>
+          <w:rFonts w:ascii="Times New Roman" w:hAnsi="Times New Roman" w:cs="Times New Roman"/>
+          <w:sz w:val="28"/>
+        </w:rPr>
+        <w:t>defaultblock</w:t>
+      </w:r>
+      <w:proofErr w:type="spellEnd"/>
+      <w:r>
+        <w:rPr>
+          <w:rFonts w:ascii="Times New Roman" w:hAnsi="Times New Roman" w:cs="Times New Roman"/>
+          <w:sz w:val="28"/>
+        </w:rPr>
+        <w:t>;</w:t>
+      </w:r>
+    </w:p>
+    <w:p>
+      <w:pPr>
+        <w:rPr>
+          <w:rFonts w:ascii="Times New Roman" w:hAnsi="Times New Roman" w:cs="Times New Roman"/>
+          <w:sz w:val="28"/>
+        </w:rPr>
+      </w:pPr>
+      <w:r>
+        <w:rPr>
+          <w:rFonts w:ascii="Times New Roman" w:hAnsi="Times New Roman" w:cs="Times New Roman"/>
+          <w:sz w:val="28"/>
+        </w:rPr>
+        <w:tab/>
+      </w:r>
+      <w:r>
+        <w:rPr>
+          <w:rFonts w:ascii="Times New Roman" w:hAnsi="Times New Roman" w:cs="Times New Roman"/>
+          <w:sz w:val="28"/>
+        </w:rPr>
+        <w:tab/>
+      </w:r>
+      <w:r>
+        <w:rPr>
+          <w:rFonts w:ascii="Times New Roman" w:hAnsi="Times New Roman" w:cs="Times New Roman"/>
+          <w:sz w:val="28"/>
+        </w:rPr>
+        <w:tab/>
+      </w:r>
+      <w:proofErr w:type="gramStart"/>
+      <w:r>
+        <w:rPr>
+          <w:rFonts w:ascii="Times New Roman" w:hAnsi="Times New Roman" w:cs="Times New Roman"/>
+          <w:sz w:val="28"/>
+        </w:rPr>
+        <w:t>break</w:t>
+      </w:r>
+      <w:proofErr w:type="gramEnd"/>
+      <w:r>
+        <w:rPr>
+          <w:rFonts w:ascii="Times New Roman" w:hAnsi="Times New Roman" w:cs="Times New Roman"/>
+          <w:sz w:val="28"/>
+        </w:rPr>
+        <w:t>;</w:t>
+      </w:r>
+    </w:p>
+    <w:p>
+      <w:pPr>
+        <w:ind w:firstLine="720"/>
+        <w:rPr>
+          <w:rFonts w:ascii="Times New Roman" w:hAnsi="Times New Roman" w:cs="Times New Roman"/>
+          <w:sz w:val="28"/>
+        </w:rPr>
+      </w:pPr>
+      <w:r>
+        <w:rPr>
+          <w:rFonts w:ascii="Times New Roman" w:hAnsi="Times New Roman" w:cs="Times New Roman"/>
+          <w:sz w:val="28"/>
+        </w:rPr>
+        <w:t>}</w:t>
+      </w:r>
+    </w:p>
+    <w:p>
+      <w:pPr>
+        <w:rPr>
+          <w:rFonts w:ascii="Times New Roman" w:hAnsi="Times New Roman" w:cs="Times New Roman"/>
+          <w:sz w:val="28"/>
+        </w:rPr>
+      </w:pPr>
+      <w:r>
+        <w:rPr>
+          <w:rFonts w:ascii="Times New Roman" w:hAnsi="Times New Roman" w:cs="Times New Roman"/>
+          <w:sz w:val="28"/>
+        </w:rPr>
+        <w:t xml:space="preserve">Loop </w:t>
+      </w:r>
+    </w:p>
+    <w:p>
+      <w:pPr>
+        <w:rPr>
+          <w:rFonts w:ascii="Times New Roman" w:hAnsi="Times New Roman" w:cs="Times New Roman"/>
+          <w:sz w:val="28"/>
+        </w:rPr>
+      </w:pPr>
+      <w:r>
+        <w:rPr>
+          <w:rFonts w:ascii="Times New Roman" w:hAnsi="Times New Roman" w:cs="Times New Roman"/>
+          <w:sz w:val="28"/>
+        </w:rPr>
+        <w:tab/>
+        <w:t xml:space="preserve">While loop </w:t>
+      </w:r>
+    </w:p>
+    <w:p>
+      <w:pPr>
+        <w:rPr>
+          <w:rFonts w:ascii="Times New Roman" w:hAnsi="Times New Roman" w:cs="Times New Roman"/>
+          <w:sz w:val="28"/>
+        </w:rPr>
+      </w:pPr>
+      <w:r>
+        <w:rPr>
+          <w:rFonts w:ascii="Times New Roman" w:hAnsi="Times New Roman" w:cs="Times New Roman"/>
+          <w:sz w:val="28"/>
+        </w:rPr>
+        <w:tab/>
+        <w:t xml:space="preserve">Do while loop </w:t>
+      </w:r>
+    </w:p>
+    <w:p>
+      <w:pPr>
+        <w:rPr>
+          <w:rFonts w:ascii="Times New Roman" w:hAnsi="Times New Roman" w:cs="Times New Roman"/>
+          <w:sz w:val="28"/>
+        </w:rPr>
+      </w:pPr>
+      <w:r>
+        <w:rPr>
+          <w:rFonts w:ascii="Times New Roman" w:hAnsi="Times New Roman" w:cs="Times New Roman"/>
+          <w:sz w:val="28"/>
+        </w:rPr>
+        <w:tab/>
+        <w:t xml:space="preserve">For loop </w:t>
+      </w:r>
+    </w:p>
+    <w:p>
+      <w:pPr>
+        <w:rPr>
+          <w:rFonts w:ascii="Times New Roman" w:hAnsi="Times New Roman" w:cs="Times New Roman"/>
+          <w:sz w:val="28"/>
+        </w:rPr>
+      </w:pPr>
+      <w:r>
+        <w:rPr>
+          <w:rFonts w:ascii="Times New Roman" w:hAnsi="Times New Roman" w:cs="Times New Roman"/>
+          <w:sz w:val="28"/>
+        </w:rPr>
+        <w:tab/>
+        <w:t xml:space="preserve">Enhanced loop </w:t>
+      </w:r>
       <w:bookmarkStart w:id="0" w:name="_GoBack"/>
       <w:bookmarkEnd w:id="0"/>
-    </w:p>
-    <w:p>
-      <w:pPr>
-        <w:rPr>
-          <w:rFonts w:ascii="Times New Roman" w:hAnsi="Times New Roman" w:cs="Times New Roman"/>
-          <w:sz w:val="28"/>
-        </w:rPr>
-      </w:pPr>
-    </w:p>
-    <w:p>
-      <w:pPr>
-        <w:rPr>
-          <w:rFonts w:ascii="Times New Roman" w:hAnsi="Times New Roman" w:cs="Times New Roman"/>
-          <w:sz w:val="28"/>
-        </w:rPr>
-      </w:pPr>
-    </w:p>
-    <w:p>
-      <w:pPr>
-        <w:rPr>
-          <w:rFonts w:ascii="Times New Roman" w:hAnsi="Times New Roman" w:cs="Times New Roman"/>
-          <w:sz w:val="28"/>
-        </w:rPr>
-      </w:pPr>
     </w:p>
     <w:p>
       <w:pPr>
@@ -5938,9 +8397,9 @@
 <file path=word/numbering.xml><?xml version="1.0" encoding="utf-8"?>
 <w:numbering xmlns:wpc="http://schemas.microsoft.com/office/word/2010/wordprocessingCanvas" xmlns:mc="http://schemas.openxmlformats.org/markup-compatibility/2006" xmlns:o="urn:schemas-microsoft-com:office:office" xmlns:r="http://schemas.openxmlformats.org/officeDocument/2006/relationships" xmlns:m="http://schemas.openxmlformats.org/officeDocument/2006/math" xmlns:v="urn:schemas-microsoft-com:vml" xmlns:wp14="http://schemas.microsoft.com/office/word/2010/wordprocessingDrawing" xmlns:wp="http://schemas.openxmlformats.org/drawingml/2006/wordprocessingDrawing" xmlns:w10="urn:schemas-microsoft-com:office:word" xmlns:w="http://schemas.openxmlformats.org/wordprocessingml/2006/main" xmlns:w14="http://schemas.microsoft.com/office/word/2010/wordml" xmlns:w15="http://schemas.microsoft.com/office/word/2012/wordml" xmlns:wpg="http://schemas.microsoft.com/office/word/2010/wordprocessingGroup" xmlns:wpi="http://schemas.microsoft.com/office/word/2010/wordprocessingInk" xmlns:wne="http://schemas.microsoft.com/office/word/2006/wordml" xmlns:wps="http://schemas.microsoft.com/office/word/2010/wordprocessingShape" mc:Ignorable="w14 w15 wp14">
   <w:abstractNum w:abstractNumId="0" w15:restartNumberingAfterBreak="0">
-    <w:nsid w:val="190103A8"/>
+    <w:nsid w:val="01C35697"/>
     <w:multiLevelType w:val="hybridMultilevel"/>
-    <w:tmpl w:val="F4368738"/>
+    <w:tmpl w:val="148801B2"/>
     <w:lvl w:ilvl="0" w:tplc="0409000F">
       <w:start w:val="1"/>
       <w:numFmt w:val="decimal"/>
@@ -6027,9 +8486,9 @@
     </w:lvl>
   </w:abstractNum>
   <w:abstractNum w:abstractNumId="1" w15:restartNumberingAfterBreak="0">
-    <w:nsid w:val="7E1543C8"/>
+    <w:nsid w:val="190103A8"/>
     <w:multiLevelType w:val="hybridMultilevel"/>
-    <w:tmpl w:val="3F16BA86"/>
+    <w:tmpl w:val="F4368738"/>
     <w:lvl w:ilvl="0" w:tplc="0409000F">
       <w:start w:val="1"/>
       <w:numFmt w:val="decimal"/>
@@ -6115,11 +8574,287 @@
       </w:pPr>
     </w:lvl>
   </w:abstractNum>
+  <w:abstractNum w:abstractNumId="2" w15:restartNumberingAfterBreak="0">
+    <w:nsid w:val="2C5E3D31"/>
+    <w:multiLevelType w:val="hybridMultilevel"/>
+    <w:tmpl w:val="3A4852D0"/>
+    <w:lvl w:ilvl="0" w:tplc="0409000F">
+      <w:start w:val="1"/>
+      <w:numFmt w:val="decimal"/>
+      <w:lvlText w:val="%1."/>
+      <w:lvlJc w:val="left"/>
+      <w:pPr>
+        <w:ind w:left="720" w:hanging="360"/>
+      </w:pPr>
+      <w:rPr>
+        <w:rFonts w:hint="default"/>
+      </w:rPr>
+    </w:lvl>
+    <w:lvl w:ilvl="1" w:tplc="04090019" w:tentative="1">
+      <w:start w:val="1"/>
+      <w:numFmt w:val="lowerLetter"/>
+      <w:lvlText w:val="%2."/>
+      <w:lvlJc w:val="left"/>
+      <w:pPr>
+        <w:ind w:left="1440" w:hanging="360"/>
+      </w:pPr>
+    </w:lvl>
+    <w:lvl w:ilvl="2" w:tplc="0409001B" w:tentative="1">
+      <w:start w:val="1"/>
+      <w:numFmt w:val="lowerRoman"/>
+      <w:lvlText w:val="%3."/>
+      <w:lvlJc w:val="right"/>
+      <w:pPr>
+        <w:ind w:left="2160" w:hanging="180"/>
+      </w:pPr>
+    </w:lvl>
+    <w:lvl w:ilvl="3" w:tplc="0409000F" w:tentative="1">
+      <w:start w:val="1"/>
+      <w:numFmt w:val="decimal"/>
+      <w:lvlText w:val="%4."/>
+      <w:lvlJc w:val="left"/>
+      <w:pPr>
+        <w:ind w:left="2880" w:hanging="360"/>
+      </w:pPr>
+    </w:lvl>
+    <w:lvl w:ilvl="4" w:tplc="04090019" w:tentative="1">
+      <w:start w:val="1"/>
+      <w:numFmt w:val="lowerLetter"/>
+      <w:lvlText w:val="%5."/>
+      <w:lvlJc w:val="left"/>
+      <w:pPr>
+        <w:ind w:left="3600" w:hanging="360"/>
+      </w:pPr>
+    </w:lvl>
+    <w:lvl w:ilvl="5" w:tplc="0409001B" w:tentative="1">
+      <w:start w:val="1"/>
+      <w:numFmt w:val="lowerRoman"/>
+      <w:lvlText w:val="%6."/>
+      <w:lvlJc w:val="right"/>
+      <w:pPr>
+        <w:ind w:left="4320" w:hanging="180"/>
+      </w:pPr>
+    </w:lvl>
+    <w:lvl w:ilvl="6" w:tplc="0409000F" w:tentative="1">
+      <w:start w:val="1"/>
+      <w:numFmt w:val="decimal"/>
+      <w:lvlText w:val="%7."/>
+      <w:lvlJc w:val="left"/>
+      <w:pPr>
+        <w:ind w:left="5040" w:hanging="360"/>
+      </w:pPr>
+    </w:lvl>
+    <w:lvl w:ilvl="7" w:tplc="04090019" w:tentative="1">
+      <w:start w:val="1"/>
+      <w:numFmt w:val="lowerLetter"/>
+      <w:lvlText w:val="%8."/>
+      <w:lvlJc w:val="left"/>
+      <w:pPr>
+        <w:ind w:left="5760" w:hanging="360"/>
+      </w:pPr>
+    </w:lvl>
+    <w:lvl w:ilvl="8" w:tplc="0409001B" w:tentative="1">
+      <w:start w:val="1"/>
+      <w:numFmt w:val="lowerRoman"/>
+      <w:lvlText w:val="%9."/>
+      <w:lvlJc w:val="right"/>
+      <w:pPr>
+        <w:ind w:left="6480" w:hanging="180"/>
+      </w:pPr>
+    </w:lvl>
+  </w:abstractNum>
+  <w:abstractNum w:abstractNumId="3" w15:restartNumberingAfterBreak="0">
+    <w:nsid w:val="608633D9"/>
+    <w:multiLevelType w:val="hybridMultilevel"/>
+    <w:tmpl w:val="C548031E"/>
+    <w:lvl w:ilvl="0" w:tplc="6EAC317C">
+      <w:start w:val="1"/>
+      <w:numFmt w:val="lowerLetter"/>
+      <w:lvlText w:val="%1."/>
+      <w:lvlJc w:val="left"/>
+      <w:pPr>
+        <w:ind w:left="1080" w:hanging="360"/>
+      </w:pPr>
+      <w:rPr>
+        <w:rFonts w:hint="default"/>
+      </w:rPr>
+    </w:lvl>
+    <w:lvl w:ilvl="1" w:tplc="04090019" w:tentative="1">
+      <w:start w:val="1"/>
+      <w:numFmt w:val="lowerLetter"/>
+      <w:lvlText w:val="%2."/>
+      <w:lvlJc w:val="left"/>
+      <w:pPr>
+        <w:ind w:left="1800" w:hanging="360"/>
+      </w:pPr>
+    </w:lvl>
+    <w:lvl w:ilvl="2" w:tplc="0409001B" w:tentative="1">
+      <w:start w:val="1"/>
+      <w:numFmt w:val="lowerRoman"/>
+      <w:lvlText w:val="%3."/>
+      <w:lvlJc w:val="right"/>
+      <w:pPr>
+        <w:ind w:left="2520" w:hanging="180"/>
+      </w:pPr>
+    </w:lvl>
+    <w:lvl w:ilvl="3" w:tplc="0409000F" w:tentative="1">
+      <w:start w:val="1"/>
+      <w:numFmt w:val="decimal"/>
+      <w:lvlText w:val="%4."/>
+      <w:lvlJc w:val="left"/>
+      <w:pPr>
+        <w:ind w:left="3240" w:hanging="360"/>
+      </w:pPr>
+    </w:lvl>
+    <w:lvl w:ilvl="4" w:tplc="04090019" w:tentative="1">
+      <w:start w:val="1"/>
+      <w:numFmt w:val="lowerLetter"/>
+      <w:lvlText w:val="%5."/>
+      <w:lvlJc w:val="left"/>
+      <w:pPr>
+        <w:ind w:left="3960" w:hanging="360"/>
+      </w:pPr>
+    </w:lvl>
+    <w:lvl w:ilvl="5" w:tplc="0409001B" w:tentative="1">
+      <w:start w:val="1"/>
+      <w:numFmt w:val="lowerRoman"/>
+      <w:lvlText w:val="%6."/>
+      <w:lvlJc w:val="right"/>
+      <w:pPr>
+        <w:ind w:left="4680" w:hanging="180"/>
+      </w:pPr>
+    </w:lvl>
+    <w:lvl w:ilvl="6" w:tplc="0409000F" w:tentative="1">
+      <w:start w:val="1"/>
+      <w:numFmt w:val="decimal"/>
+      <w:lvlText w:val="%7."/>
+      <w:lvlJc w:val="left"/>
+      <w:pPr>
+        <w:ind w:left="5400" w:hanging="360"/>
+      </w:pPr>
+    </w:lvl>
+    <w:lvl w:ilvl="7" w:tplc="04090019" w:tentative="1">
+      <w:start w:val="1"/>
+      <w:numFmt w:val="lowerLetter"/>
+      <w:lvlText w:val="%8."/>
+      <w:lvlJc w:val="left"/>
+      <w:pPr>
+        <w:ind w:left="6120" w:hanging="360"/>
+      </w:pPr>
+    </w:lvl>
+    <w:lvl w:ilvl="8" w:tplc="0409001B" w:tentative="1">
+      <w:start w:val="1"/>
+      <w:numFmt w:val="lowerRoman"/>
+      <w:lvlText w:val="%9."/>
+      <w:lvlJc w:val="right"/>
+      <w:pPr>
+        <w:ind w:left="6840" w:hanging="180"/>
+      </w:pPr>
+    </w:lvl>
+  </w:abstractNum>
+  <w:abstractNum w:abstractNumId="4" w15:restartNumberingAfterBreak="0">
+    <w:nsid w:val="7E1543C8"/>
+    <w:multiLevelType w:val="hybridMultilevel"/>
+    <w:tmpl w:val="3F16BA86"/>
+    <w:lvl w:ilvl="0" w:tplc="0409000F">
+      <w:start w:val="1"/>
+      <w:numFmt w:val="decimal"/>
+      <w:lvlText w:val="%1."/>
+      <w:lvlJc w:val="left"/>
+      <w:pPr>
+        <w:ind w:left="720" w:hanging="360"/>
+      </w:pPr>
+      <w:rPr>
+        <w:rFonts w:hint="default"/>
+      </w:rPr>
+    </w:lvl>
+    <w:lvl w:ilvl="1" w:tplc="04090019" w:tentative="1">
+      <w:start w:val="1"/>
+      <w:numFmt w:val="lowerLetter"/>
+      <w:lvlText w:val="%2."/>
+      <w:lvlJc w:val="left"/>
+      <w:pPr>
+        <w:ind w:left="1440" w:hanging="360"/>
+      </w:pPr>
+    </w:lvl>
+    <w:lvl w:ilvl="2" w:tplc="0409001B" w:tentative="1">
+      <w:start w:val="1"/>
+      <w:numFmt w:val="lowerRoman"/>
+      <w:lvlText w:val="%3."/>
+      <w:lvlJc w:val="right"/>
+      <w:pPr>
+        <w:ind w:left="2160" w:hanging="180"/>
+      </w:pPr>
+    </w:lvl>
+    <w:lvl w:ilvl="3" w:tplc="0409000F" w:tentative="1">
+      <w:start w:val="1"/>
+      <w:numFmt w:val="decimal"/>
+      <w:lvlText w:val="%4."/>
+      <w:lvlJc w:val="left"/>
+      <w:pPr>
+        <w:ind w:left="2880" w:hanging="360"/>
+      </w:pPr>
+    </w:lvl>
+    <w:lvl w:ilvl="4" w:tplc="04090019" w:tentative="1">
+      <w:start w:val="1"/>
+      <w:numFmt w:val="lowerLetter"/>
+      <w:lvlText w:val="%5."/>
+      <w:lvlJc w:val="left"/>
+      <w:pPr>
+        <w:ind w:left="3600" w:hanging="360"/>
+      </w:pPr>
+    </w:lvl>
+    <w:lvl w:ilvl="5" w:tplc="0409001B" w:tentative="1">
+      <w:start w:val="1"/>
+      <w:numFmt w:val="lowerRoman"/>
+      <w:lvlText w:val="%6."/>
+      <w:lvlJc w:val="right"/>
+      <w:pPr>
+        <w:ind w:left="4320" w:hanging="180"/>
+      </w:pPr>
+    </w:lvl>
+    <w:lvl w:ilvl="6" w:tplc="0409000F" w:tentative="1">
+      <w:start w:val="1"/>
+      <w:numFmt w:val="decimal"/>
+      <w:lvlText w:val="%7."/>
+      <w:lvlJc w:val="left"/>
+      <w:pPr>
+        <w:ind w:left="5040" w:hanging="360"/>
+      </w:pPr>
+    </w:lvl>
+    <w:lvl w:ilvl="7" w:tplc="04090019" w:tentative="1">
+      <w:start w:val="1"/>
+      <w:numFmt w:val="lowerLetter"/>
+      <w:lvlText w:val="%8."/>
+      <w:lvlJc w:val="left"/>
+      <w:pPr>
+        <w:ind w:left="5760" w:hanging="360"/>
+      </w:pPr>
+    </w:lvl>
+    <w:lvl w:ilvl="8" w:tplc="0409001B" w:tentative="1">
+      <w:start w:val="1"/>
+      <w:numFmt w:val="lowerRoman"/>
+      <w:lvlText w:val="%9."/>
+      <w:lvlJc w:val="right"/>
+      <w:pPr>
+        <w:ind w:left="6480" w:hanging="180"/>
+      </w:pPr>
+    </w:lvl>
+  </w:abstractNum>
   <w:num w:numId="1">
+    <w:abstractNumId w:val="4"/>
+  </w:num>
+  <w:num w:numId="2">
     <w:abstractNumId w:val="1"/>
   </w:num>
-  <w:num w:numId="2">
+  <w:num w:numId="3">
     <w:abstractNumId w:val="0"/>
+  </w:num>
+  <w:num w:numId="4">
+    <w:abstractNumId w:val="3"/>
+  </w:num>
+  <w:num w:numId="5">
+    <w:abstractNumId w:val="2"/>
   </w:num>
 </w:numbering>
 </file>

</xml_diff>

<commit_message>
run time polymorphism example
</commit_message>
<xml_diff>
--- a/Java Notes - Phase 1.docx
+++ b/Java Notes - Phase 1.docx
@@ -18895,12 +18895,21 @@
           <w:sz w:val="28"/>
         </w:rPr>
       </w:pPr>
-      <w:r>
-        <w:rPr>
-          <w:rFonts w:ascii="Times New Roman" w:hAnsi="Times New Roman" w:cs="Times New Roman"/>
-          <w:sz w:val="28"/>
-        </w:rPr>
-        <w:t xml:space="preserve">private </w:t>
+      <w:proofErr w:type="gramStart"/>
+      <w:r>
+        <w:rPr>
+          <w:rFonts w:ascii="Times New Roman" w:hAnsi="Times New Roman" w:cs="Times New Roman"/>
+          <w:sz w:val="28"/>
+        </w:rPr>
+        <w:t>private</w:t>
+      </w:r>
+      <w:proofErr w:type="gramEnd"/>
+      <w:r>
+        <w:rPr>
+          <w:rFonts w:ascii="Times New Roman" w:hAnsi="Times New Roman" w:cs="Times New Roman"/>
+          <w:sz w:val="28"/>
+        </w:rPr>
+        <w:t xml:space="preserve"> </w:t>
       </w:r>
       <w:r>
         <w:rPr>
@@ -18952,8 +18961,225 @@
         <w:tab/>
         <w:t xml:space="preserve">we can’t override </w:t>
       </w:r>
+    </w:p>
+    <w:p>
+      <w:pPr>
+        <w:rPr>
+          <w:rFonts w:ascii="Times New Roman" w:hAnsi="Times New Roman" w:cs="Times New Roman"/>
+          <w:sz w:val="28"/>
+        </w:rPr>
+      </w:pPr>
+    </w:p>
+    <w:p>
+      <w:pPr>
+        <w:ind w:firstLine="360"/>
+        <w:rPr>
+          <w:rFonts w:ascii="Times New Roman" w:hAnsi="Times New Roman" w:cs="Times New Roman"/>
+          <w:sz w:val="28"/>
+        </w:rPr>
+      </w:pPr>
       <w:bookmarkStart w:id="0" w:name="_GoBack"/>
       <w:bookmarkEnd w:id="0"/>
+      <w:r>
+        <w:rPr>
+          <w:rFonts w:ascii="Times New Roman" w:hAnsi="Times New Roman" w:cs="Times New Roman"/>
+          <w:sz w:val="28"/>
+        </w:rPr>
+        <w:t xml:space="preserve">Difference between interface and abstract class. </w:t>
+      </w:r>
+    </w:p>
+    <w:p>
+      <w:pPr>
+        <w:pStyle w:val="ListParagraph"/>
+        <w:numPr>
+          <w:ilvl w:val="0"/>
+          <w:numId w:val="17"/>
+        </w:numPr>
+        <w:rPr>
+          <w:rFonts w:ascii="Times New Roman" w:hAnsi="Times New Roman" w:cs="Times New Roman"/>
+          <w:sz w:val="28"/>
+        </w:rPr>
+      </w:pPr>
+      <w:r>
+        <w:rPr>
+          <w:rFonts w:ascii="Times New Roman" w:hAnsi="Times New Roman" w:cs="Times New Roman"/>
+          <w:sz w:val="28"/>
+        </w:rPr>
+        <w:t xml:space="preserve">Abstract class can contains normal as well as abstract method. But interface contains only abstract method. </w:t>
+      </w:r>
+    </w:p>
+    <w:p>
+      <w:pPr>
+        <w:pStyle w:val="ListParagraph"/>
+        <w:numPr>
+          <w:ilvl w:val="0"/>
+          <w:numId w:val="17"/>
+        </w:numPr>
+        <w:rPr>
+          <w:rFonts w:ascii="Times New Roman" w:hAnsi="Times New Roman" w:cs="Times New Roman"/>
+          <w:sz w:val="28"/>
+        </w:rPr>
+      </w:pPr>
+      <w:r>
+        <w:rPr>
+          <w:rFonts w:ascii="Times New Roman" w:hAnsi="Times New Roman" w:cs="Times New Roman"/>
+          <w:sz w:val="28"/>
+        </w:rPr>
+        <w:t xml:space="preserve">Using abstract class we can achieve partial abstraction but using interface we can achieve full abstraction. </w:t>
+      </w:r>
+    </w:p>
+    <w:p>
+      <w:pPr>
+        <w:pStyle w:val="ListParagraph"/>
+        <w:numPr>
+          <w:ilvl w:val="0"/>
+          <w:numId w:val="17"/>
+        </w:numPr>
+        <w:rPr>
+          <w:rFonts w:ascii="Times New Roman" w:hAnsi="Times New Roman" w:cs="Times New Roman"/>
+          <w:sz w:val="28"/>
+        </w:rPr>
+      </w:pPr>
+      <w:r>
+        <w:rPr>
+          <w:rFonts w:ascii="Times New Roman" w:hAnsi="Times New Roman" w:cs="Times New Roman"/>
+          <w:sz w:val="28"/>
+        </w:rPr>
+        <w:t xml:space="preserve">Abstract class can contains final as well as normal variable but interface contains only final variable. </w:t>
+      </w:r>
+    </w:p>
+    <w:p>
+      <w:pPr>
+        <w:pStyle w:val="ListParagraph"/>
+        <w:numPr>
+          <w:ilvl w:val="0"/>
+          <w:numId w:val="17"/>
+        </w:numPr>
+        <w:rPr>
+          <w:rFonts w:ascii="Times New Roman" w:hAnsi="Times New Roman" w:cs="Times New Roman"/>
+          <w:sz w:val="28"/>
+        </w:rPr>
+      </w:pPr>
+      <w:r>
+        <w:rPr>
+          <w:rFonts w:ascii="Times New Roman" w:hAnsi="Times New Roman" w:cs="Times New Roman"/>
+          <w:sz w:val="28"/>
+        </w:rPr>
+        <w:t xml:space="preserve">Normal class can extends only one abstract class but normal class can implements more than one interface. </w:t>
+      </w:r>
+    </w:p>
+    <w:p>
+      <w:pPr>
+        <w:pStyle w:val="ListParagraph"/>
+        <w:numPr>
+          <w:ilvl w:val="0"/>
+          <w:numId w:val="17"/>
+        </w:numPr>
+        <w:rPr>
+          <w:rFonts w:ascii="Times New Roman" w:hAnsi="Times New Roman" w:cs="Times New Roman"/>
+          <w:sz w:val="28"/>
+        </w:rPr>
+      </w:pPr>
+      <w:r>
+        <w:rPr>
+          <w:rFonts w:ascii="Times New Roman" w:hAnsi="Times New Roman" w:cs="Times New Roman"/>
+          <w:sz w:val="28"/>
+        </w:rPr>
+        <w:t xml:space="preserve">Abstract class can contains default as well as parameterized constructor. But interface doesn’t contains default as well as we can’t write parametrized constructor. </w:t>
+      </w:r>
+    </w:p>
+    <w:p>
+      <w:pPr>
+        <w:ind w:left="360"/>
+        <w:rPr>
+          <w:rFonts w:ascii="Times New Roman" w:hAnsi="Times New Roman" w:cs="Times New Roman"/>
+          <w:sz w:val="28"/>
+        </w:rPr>
+      </w:pPr>
+    </w:p>
+    <w:p>
+      <w:pPr>
+        <w:ind w:left="360"/>
+        <w:rPr>
+          <w:rFonts w:ascii="Times New Roman" w:hAnsi="Times New Roman" w:cs="Times New Roman"/>
+          <w:sz w:val="28"/>
+        </w:rPr>
+      </w:pPr>
+    </w:p>
+    <w:p>
+      <w:pPr>
+        <w:ind w:left="360"/>
+        <w:rPr>
+          <w:rFonts w:ascii="Times New Roman" w:hAnsi="Times New Roman" w:cs="Times New Roman"/>
+          <w:sz w:val="28"/>
+        </w:rPr>
+      </w:pPr>
+    </w:p>
+    <w:p>
+      <w:pPr>
+        <w:ind w:left="360"/>
+        <w:rPr>
+          <w:rFonts w:ascii="Times New Roman" w:hAnsi="Times New Roman" w:cs="Times New Roman"/>
+          <w:sz w:val="28"/>
+        </w:rPr>
+      </w:pPr>
+      <w:r>
+        <w:rPr>
+          <w:rFonts w:ascii="Times New Roman" w:hAnsi="Times New Roman" w:cs="Times New Roman"/>
+          <w:sz w:val="28"/>
+        </w:rPr>
+        <w:lastRenderedPageBreak/>
+        <w:t xml:space="preserve">Common between interface and abstract class. </w:t>
+      </w:r>
+    </w:p>
+    <w:p>
+      <w:pPr>
+        <w:pStyle w:val="ListParagraph"/>
+        <w:numPr>
+          <w:ilvl w:val="0"/>
+          <w:numId w:val="18"/>
+        </w:numPr>
+        <w:rPr>
+          <w:rFonts w:ascii="Times New Roman" w:hAnsi="Times New Roman" w:cs="Times New Roman"/>
+          <w:sz w:val="28"/>
+        </w:rPr>
+      </w:pPr>
+      <w:r>
+        <w:rPr>
+          <w:rFonts w:ascii="Times New Roman" w:hAnsi="Times New Roman" w:cs="Times New Roman"/>
+          <w:sz w:val="28"/>
+        </w:rPr>
+        <w:t xml:space="preserve">We can’t create the object of interface as well as abstract class. </w:t>
+      </w:r>
+    </w:p>
+    <w:p>
+      <w:pPr>
+        <w:pStyle w:val="ListParagraph"/>
+        <w:numPr>
+          <w:ilvl w:val="0"/>
+          <w:numId w:val="18"/>
+        </w:numPr>
+        <w:rPr>
+          <w:rFonts w:ascii="Times New Roman" w:hAnsi="Times New Roman" w:cs="Times New Roman"/>
+          <w:sz w:val="28"/>
+        </w:rPr>
+      </w:pPr>
+      <w:r>
+        <w:rPr>
+          <w:rFonts w:ascii="Times New Roman" w:hAnsi="Times New Roman" w:cs="Times New Roman"/>
+          <w:sz w:val="28"/>
+        </w:rPr>
+        <w:t xml:space="preserve">Whichever class extends or implements abstract class or interface that class must be provide the body for all abstract method which belong to that interface or abstract class. </w:t>
+      </w:r>
+    </w:p>
+    <w:p>
+      <w:pPr>
+        <w:pStyle w:val="ListParagraph"/>
+        <w:rPr>
+          <w:rFonts w:ascii="Times New Roman" w:hAnsi="Times New Roman" w:cs="Times New Roman"/>
+          <w:sz w:val="28"/>
+        </w:rPr>
+      </w:pPr>
     </w:p>
     <w:p>
       <w:pPr>
@@ -19696,9 +19922,9 @@
     </w:lvl>
   </w:abstractNum>
   <w:abstractNum w:abstractNumId="8" w15:restartNumberingAfterBreak="0">
-    <w:nsid w:val="524554FF"/>
+    <w:nsid w:val="46E3435D"/>
     <w:multiLevelType w:val="hybridMultilevel"/>
-    <w:tmpl w:val="33B4C718"/>
+    <w:tmpl w:val="1EE2381A"/>
     <w:lvl w:ilvl="0" w:tplc="0409000F">
       <w:start w:val="1"/>
       <w:numFmt w:val="decimal"/>
@@ -19785,9 +20011,9 @@
     </w:lvl>
   </w:abstractNum>
   <w:abstractNum w:abstractNumId="9" w15:restartNumberingAfterBreak="0">
-    <w:nsid w:val="53A474E6"/>
+    <w:nsid w:val="524554FF"/>
     <w:multiLevelType w:val="hybridMultilevel"/>
-    <w:tmpl w:val="FA321430"/>
+    <w:tmpl w:val="33B4C718"/>
     <w:lvl w:ilvl="0" w:tplc="0409000F">
       <w:start w:val="1"/>
       <w:numFmt w:val="decimal"/>
@@ -19874,9 +20100,9 @@
     </w:lvl>
   </w:abstractNum>
   <w:abstractNum w:abstractNumId="10" w15:restartNumberingAfterBreak="0">
-    <w:nsid w:val="598B7E29"/>
+    <w:nsid w:val="53A474E6"/>
     <w:multiLevelType w:val="hybridMultilevel"/>
-    <w:tmpl w:val="943436B6"/>
+    <w:tmpl w:val="FA321430"/>
     <w:lvl w:ilvl="0" w:tplc="0409000F">
       <w:start w:val="1"/>
       <w:numFmt w:val="decimal"/>
@@ -19963,9 +20189,9 @@
     </w:lvl>
   </w:abstractNum>
   <w:abstractNum w:abstractNumId="11" w15:restartNumberingAfterBreak="0">
-    <w:nsid w:val="5E6A5325"/>
+    <w:nsid w:val="598B7E29"/>
     <w:multiLevelType w:val="hybridMultilevel"/>
-    <w:tmpl w:val="0F0EEB32"/>
+    <w:tmpl w:val="943436B6"/>
     <w:lvl w:ilvl="0" w:tplc="0409000F">
       <w:start w:val="1"/>
       <w:numFmt w:val="decimal"/>
@@ -20052,16 +20278,16 @@
     </w:lvl>
   </w:abstractNum>
   <w:abstractNum w:abstractNumId="12" w15:restartNumberingAfterBreak="0">
-    <w:nsid w:val="608633D9"/>
+    <w:nsid w:val="5E6A5325"/>
     <w:multiLevelType w:val="hybridMultilevel"/>
-    <w:tmpl w:val="C548031E"/>
-    <w:lvl w:ilvl="0" w:tplc="6EAC317C">
+    <w:tmpl w:val="0F0EEB32"/>
+    <w:lvl w:ilvl="0" w:tplc="0409000F">
       <w:start w:val="1"/>
-      <w:numFmt w:val="lowerLetter"/>
+      <w:numFmt w:val="decimal"/>
       <w:lvlText w:val="%1."/>
       <w:lvlJc w:val="left"/>
       <w:pPr>
-        <w:ind w:left="1080" w:hanging="360"/>
+        <w:ind w:left="720" w:hanging="360"/>
       </w:pPr>
       <w:rPr>
         <w:rFonts w:hint="default"/>
@@ -20073,7 +20299,7 @@
       <w:lvlText w:val="%2."/>
       <w:lvlJc w:val="left"/>
       <w:pPr>
-        <w:ind w:left="1800" w:hanging="360"/>
+        <w:ind w:left="1440" w:hanging="360"/>
       </w:pPr>
     </w:lvl>
     <w:lvl w:ilvl="2" w:tplc="0409001B" w:tentative="1">
@@ -20082,7 +20308,7 @@
       <w:lvlText w:val="%3."/>
       <w:lvlJc w:val="right"/>
       <w:pPr>
-        <w:ind w:left="2520" w:hanging="180"/>
+        <w:ind w:left="2160" w:hanging="180"/>
       </w:pPr>
     </w:lvl>
     <w:lvl w:ilvl="3" w:tplc="0409000F" w:tentative="1">
@@ -20091,7 +20317,7 @@
       <w:lvlText w:val="%4."/>
       <w:lvlJc w:val="left"/>
       <w:pPr>
-        <w:ind w:left="3240" w:hanging="360"/>
+        <w:ind w:left="2880" w:hanging="360"/>
       </w:pPr>
     </w:lvl>
     <w:lvl w:ilvl="4" w:tplc="04090019" w:tentative="1">
@@ -20100,7 +20326,7 @@
       <w:lvlText w:val="%5."/>
       <w:lvlJc w:val="left"/>
       <w:pPr>
-        <w:ind w:left="3960" w:hanging="360"/>
+        <w:ind w:left="3600" w:hanging="360"/>
       </w:pPr>
     </w:lvl>
     <w:lvl w:ilvl="5" w:tplc="0409001B" w:tentative="1">
@@ -20109,7 +20335,7 @@
       <w:lvlText w:val="%6."/>
       <w:lvlJc w:val="right"/>
       <w:pPr>
-        <w:ind w:left="4680" w:hanging="180"/>
+        <w:ind w:left="4320" w:hanging="180"/>
       </w:pPr>
     </w:lvl>
     <w:lvl w:ilvl="6" w:tplc="0409000F" w:tentative="1">
@@ -20118,7 +20344,7 @@
       <w:lvlText w:val="%7."/>
       <w:lvlJc w:val="left"/>
       <w:pPr>
-        <w:ind w:left="5400" w:hanging="360"/>
+        <w:ind w:left="5040" w:hanging="360"/>
       </w:pPr>
     </w:lvl>
     <w:lvl w:ilvl="7" w:tplc="04090019" w:tentative="1">
@@ -20127,7 +20353,7 @@
       <w:lvlText w:val="%8."/>
       <w:lvlJc w:val="left"/>
       <w:pPr>
-        <w:ind w:left="6120" w:hanging="360"/>
+        <w:ind w:left="5760" w:hanging="360"/>
       </w:pPr>
     </w:lvl>
     <w:lvl w:ilvl="8" w:tplc="0409001B" w:tentative="1">
@@ -20136,21 +20362,21 @@
       <w:lvlText w:val="%9."/>
       <w:lvlJc w:val="right"/>
       <w:pPr>
-        <w:ind w:left="6840" w:hanging="180"/>
+        <w:ind w:left="6480" w:hanging="180"/>
       </w:pPr>
     </w:lvl>
   </w:abstractNum>
   <w:abstractNum w:abstractNumId="13" w15:restartNumberingAfterBreak="0">
-    <w:nsid w:val="69FE0690"/>
+    <w:nsid w:val="608633D9"/>
     <w:multiLevelType w:val="hybridMultilevel"/>
-    <w:tmpl w:val="BE626B1C"/>
-    <w:lvl w:ilvl="0" w:tplc="0409000F">
+    <w:tmpl w:val="C548031E"/>
+    <w:lvl w:ilvl="0" w:tplc="6EAC317C">
       <w:start w:val="1"/>
-      <w:numFmt w:val="decimal"/>
+      <w:numFmt w:val="lowerLetter"/>
       <w:lvlText w:val="%1."/>
       <w:lvlJc w:val="left"/>
       <w:pPr>
-        <w:ind w:left="720" w:hanging="360"/>
+        <w:ind w:left="1080" w:hanging="360"/>
       </w:pPr>
       <w:rPr>
         <w:rFonts w:hint="default"/>
@@ -20162,7 +20388,7 @@
       <w:lvlText w:val="%2."/>
       <w:lvlJc w:val="left"/>
       <w:pPr>
-        <w:ind w:left="1440" w:hanging="360"/>
+        <w:ind w:left="1800" w:hanging="360"/>
       </w:pPr>
     </w:lvl>
     <w:lvl w:ilvl="2" w:tplc="0409001B" w:tentative="1">
@@ -20171,7 +20397,7 @@
       <w:lvlText w:val="%3."/>
       <w:lvlJc w:val="right"/>
       <w:pPr>
-        <w:ind w:left="2160" w:hanging="180"/>
+        <w:ind w:left="2520" w:hanging="180"/>
       </w:pPr>
     </w:lvl>
     <w:lvl w:ilvl="3" w:tplc="0409000F" w:tentative="1">
@@ -20180,7 +20406,7 @@
       <w:lvlText w:val="%4."/>
       <w:lvlJc w:val="left"/>
       <w:pPr>
-        <w:ind w:left="2880" w:hanging="360"/>
+        <w:ind w:left="3240" w:hanging="360"/>
       </w:pPr>
     </w:lvl>
     <w:lvl w:ilvl="4" w:tplc="04090019" w:tentative="1">
@@ -20189,7 +20415,7 @@
       <w:lvlText w:val="%5."/>
       <w:lvlJc w:val="left"/>
       <w:pPr>
-        <w:ind w:left="3600" w:hanging="360"/>
+        <w:ind w:left="3960" w:hanging="360"/>
       </w:pPr>
     </w:lvl>
     <w:lvl w:ilvl="5" w:tplc="0409001B" w:tentative="1">
@@ -20198,7 +20424,7 @@
       <w:lvlText w:val="%6."/>
       <w:lvlJc w:val="right"/>
       <w:pPr>
-        <w:ind w:left="4320" w:hanging="180"/>
+        <w:ind w:left="4680" w:hanging="180"/>
       </w:pPr>
     </w:lvl>
     <w:lvl w:ilvl="6" w:tplc="0409000F" w:tentative="1">
@@ -20207,7 +20433,7 @@
       <w:lvlText w:val="%7."/>
       <w:lvlJc w:val="left"/>
       <w:pPr>
-        <w:ind w:left="5040" w:hanging="360"/>
+        <w:ind w:left="5400" w:hanging="360"/>
       </w:pPr>
     </w:lvl>
     <w:lvl w:ilvl="7" w:tplc="04090019" w:tentative="1">
@@ -20216,7 +20442,7 @@
       <w:lvlText w:val="%8."/>
       <w:lvlJc w:val="left"/>
       <w:pPr>
-        <w:ind w:left="5760" w:hanging="360"/>
+        <w:ind w:left="6120" w:hanging="360"/>
       </w:pPr>
     </w:lvl>
     <w:lvl w:ilvl="8" w:tplc="0409001B" w:tentative="1">
@@ -20225,14 +20451,14 @@
       <w:lvlText w:val="%9."/>
       <w:lvlJc w:val="right"/>
       <w:pPr>
-        <w:ind w:left="6480" w:hanging="180"/>
+        <w:ind w:left="6840" w:hanging="180"/>
       </w:pPr>
     </w:lvl>
   </w:abstractNum>
   <w:abstractNum w:abstractNumId="14" w15:restartNumberingAfterBreak="0">
-    <w:nsid w:val="71F33B96"/>
+    <w:nsid w:val="6203514F"/>
     <w:multiLevelType w:val="hybridMultilevel"/>
-    <w:tmpl w:val="65F83EAC"/>
+    <w:tmpl w:val="C8785446"/>
     <w:lvl w:ilvl="0" w:tplc="0409000F">
       <w:start w:val="1"/>
       <w:numFmt w:val="decimal"/>
@@ -20319,9 +20545,9 @@
     </w:lvl>
   </w:abstractNum>
   <w:abstractNum w:abstractNumId="15" w15:restartNumberingAfterBreak="0">
-    <w:nsid w:val="7E1543C8"/>
+    <w:nsid w:val="69FE0690"/>
     <w:multiLevelType w:val="hybridMultilevel"/>
-    <w:tmpl w:val="3F16BA86"/>
+    <w:tmpl w:val="BE626B1C"/>
     <w:lvl w:ilvl="0" w:tplc="0409000F">
       <w:start w:val="1"/>
       <w:numFmt w:val="decimal"/>
@@ -20407,8 +20633,186 @@
       </w:pPr>
     </w:lvl>
   </w:abstractNum>
+  <w:abstractNum w:abstractNumId="16" w15:restartNumberingAfterBreak="0">
+    <w:nsid w:val="71F33B96"/>
+    <w:multiLevelType w:val="hybridMultilevel"/>
+    <w:tmpl w:val="65F83EAC"/>
+    <w:lvl w:ilvl="0" w:tplc="0409000F">
+      <w:start w:val="1"/>
+      <w:numFmt w:val="decimal"/>
+      <w:lvlText w:val="%1."/>
+      <w:lvlJc w:val="left"/>
+      <w:pPr>
+        <w:ind w:left="720" w:hanging="360"/>
+      </w:pPr>
+      <w:rPr>
+        <w:rFonts w:hint="default"/>
+      </w:rPr>
+    </w:lvl>
+    <w:lvl w:ilvl="1" w:tplc="04090019" w:tentative="1">
+      <w:start w:val="1"/>
+      <w:numFmt w:val="lowerLetter"/>
+      <w:lvlText w:val="%2."/>
+      <w:lvlJc w:val="left"/>
+      <w:pPr>
+        <w:ind w:left="1440" w:hanging="360"/>
+      </w:pPr>
+    </w:lvl>
+    <w:lvl w:ilvl="2" w:tplc="0409001B" w:tentative="1">
+      <w:start w:val="1"/>
+      <w:numFmt w:val="lowerRoman"/>
+      <w:lvlText w:val="%3."/>
+      <w:lvlJc w:val="right"/>
+      <w:pPr>
+        <w:ind w:left="2160" w:hanging="180"/>
+      </w:pPr>
+    </w:lvl>
+    <w:lvl w:ilvl="3" w:tplc="0409000F" w:tentative="1">
+      <w:start w:val="1"/>
+      <w:numFmt w:val="decimal"/>
+      <w:lvlText w:val="%4."/>
+      <w:lvlJc w:val="left"/>
+      <w:pPr>
+        <w:ind w:left="2880" w:hanging="360"/>
+      </w:pPr>
+    </w:lvl>
+    <w:lvl w:ilvl="4" w:tplc="04090019" w:tentative="1">
+      <w:start w:val="1"/>
+      <w:numFmt w:val="lowerLetter"/>
+      <w:lvlText w:val="%5."/>
+      <w:lvlJc w:val="left"/>
+      <w:pPr>
+        <w:ind w:left="3600" w:hanging="360"/>
+      </w:pPr>
+    </w:lvl>
+    <w:lvl w:ilvl="5" w:tplc="0409001B" w:tentative="1">
+      <w:start w:val="1"/>
+      <w:numFmt w:val="lowerRoman"/>
+      <w:lvlText w:val="%6."/>
+      <w:lvlJc w:val="right"/>
+      <w:pPr>
+        <w:ind w:left="4320" w:hanging="180"/>
+      </w:pPr>
+    </w:lvl>
+    <w:lvl w:ilvl="6" w:tplc="0409000F" w:tentative="1">
+      <w:start w:val="1"/>
+      <w:numFmt w:val="decimal"/>
+      <w:lvlText w:val="%7."/>
+      <w:lvlJc w:val="left"/>
+      <w:pPr>
+        <w:ind w:left="5040" w:hanging="360"/>
+      </w:pPr>
+    </w:lvl>
+    <w:lvl w:ilvl="7" w:tplc="04090019" w:tentative="1">
+      <w:start w:val="1"/>
+      <w:numFmt w:val="lowerLetter"/>
+      <w:lvlText w:val="%8."/>
+      <w:lvlJc w:val="left"/>
+      <w:pPr>
+        <w:ind w:left="5760" w:hanging="360"/>
+      </w:pPr>
+    </w:lvl>
+    <w:lvl w:ilvl="8" w:tplc="0409001B" w:tentative="1">
+      <w:start w:val="1"/>
+      <w:numFmt w:val="lowerRoman"/>
+      <w:lvlText w:val="%9."/>
+      <w:lvlJc w:val="right"/>
+      <w:pPr>
+        <w:ind w:left="6480" w:hanging="180"/>
+      </w:pPr>
+    </w:lvl>
+  </w:abstractNum>
+  <w:abstractNum w:abstractNumId="17" w15:restartNumberingAfterBreak="0">
+    <w:nsid w:val="7E1543C8"/>
+    <w:multiLevelType w:val="hybridMultilevel"/>
+    <w:tmpl w:val="3F16BA86"/>
+    <w:lvl w:ilvl="0" w:tplc="0409000F">
+      <w:start w:val="1"/>
+      <w:numFmt w:val="decimal"/>
+      <w:lvlText w:val="%1."/>
+      <w:lvlJc w:val="left"/>
+      <w:pPr>
+        <w:ind w:left="720" w:hanging="360"/>
+      </w:pPr>
+      <w:rPr>
+        <w:rFonts w:hint="default"/>
+      </w:rPr>
+    </w:lvl>
+    <w:lvl w:ilvl="1" w:tplc="04090019" w:tentative="1">
+      <w:start w:val="1"/>
+      <w:numFmt w:val="lowerLetter"/>
+      <w:lvlText w:val="%2."/>
+      <w:lvlJc w:val="left"/>
+      <w:pPr>
+        <w:ind w:left="1440" w:hanging="360"/>
+      </w:pPr>
+    </w:lvl>
+    <w:lvl w:ilvl="2" w:tplc="0409001B" w:tentative="1">
+      <w:start w:val="1"/>
+      <w:numFmt w:val="lowerRoman"/>
+      <w:lvlText w:val="%3."/>
+      <w:lvlJc w:val="right"/>
+      <w:pPr>
+        <w:ind w:left="2160" w:hanging="180"/>
+      </w:pPr>
+    </w:lvl>
+    <w:lvl w:ilvl="3" w:tplc="0409000F" w:tentative="1">
+      <w:start w:val="1"/>
+      <w:numFmt w:val="decimal"/>
+      <w:lvlText w:val="%4."/>
+      <w:lvlJc w:val="left"/>
+      <w:pPr>
+        <w:ind w:left="2880" w:hanging="360"/>
+      </w:pPr>
+    </w:lvl>
+    <w:lvl w:ilvl="4" w:tplc="04090019" w:tentative="1">
+      <w:start w:val="1"/>
+      <w:numFmt w:val="lowerLetter"/>
+      <w:lvlText w:val="%5."/>
+      <w:lvlJc w:val="left"/>
+      <w:pPr>
+        <w:ind w:left="3600" w:hanging="360"/>
+      </w:pPr>
+    </w:lvl>
+    <w:lvl w:ilvl="5" w:tplc="0409001B" w:tentative="1">
+      <w:start w:val="1"/>
+      <w:numFmt w:val="lowerRoman"/>
+      <w:lvlText w:val="%6."/>
+      <w:lvlJc w:val="right"/>
+      <w:pPr>
+        <w:ind w:left="4320" w:hanging="180"/>
+      </w:pPr>
+    </w:lvl>
+    <w:lvl w:ilvl="6" w:tplc="0409000F" w:tentative="1">
+      <w:start w:val="1"/>
+      <w:numFmt w:val="decimal"/>
+      <w:lvlText w:val="%7."/>
+      <w:lvlJc w:val="left"/>
+      <w:pPr>
+        <w:ind w:left="5040" w:hanging="360"/>
+      </w:pPr>
+    </w:lvl>
+    <w:lvl w:ilvl="7" w:tplc="04090019" w:tentative="1">
+      <w:start w:val="1"/>
+      <w:numFmt w:val="lowerLetter"/>
+      <w:lvlText w:val="%8."/>
+      <w:lvlJc w:val="left"/>
+      <w:pPr>
+        <w:ind w:left="5760" w:hanging="360"/>
+      </w:pPr>
+    </w:lvl>
+    <w:lvl w:ilvl="8" w:tplc="0409001B" w:tentative="1">
+      <w:start w:val="1"/>
+      <w:numFmt w:val="lowerRoman"/>
+      <w:lvlText w:val="%9."/>
+      <w:lvlJc w:val="right"/>
+      <w:pPr>
+        <w:ind w:left="6480" w:hanging="180"/>
+      </w:pPr>
+    </w:lvl>
+  </w:abstractNum>
   <w:num w:numId="1">
-    <w:abstractNumId w:val="15"/>
+    <w:abstractNumId w:val="17"/>
   </w:num>
   <w:num w:numId="2">
     <w:abstractNumId w:val="4"/>
@@ -20417,7 +20821,7 @@
     <w:abstractNumId w:val="0"/>
   </w:num>
   <w:num w:numId="4">
-    <w:abstractNumId w:val="12"/>
+    <w:abstractNumId w:val="13"/>
   </w:num>
   <w:num w:numId="5">
     <w:abstractNumId w:val="5"/>
@@ -20432,10 +20836,10 @@
     <w:abstractNumId w:val="2"/>
   </w:num>
   <w:num w:numId="9">
-    <w:abstractNumId w:val="10"/>
+    <w:abstractNumId w:val="11"/>
   </w:num>
   <w:num w:numId="10">
-    <w:abstractNumId w:val="11"/>
+    <w:abstractNumId w:val="12"/>
   </w:num>
   <w:num w:numId="11">
     <w:abstractNumId w:val="6"/>
@@ -20444,15 +20848,21 @@
     <w:abstractNumId w:val="7"/>
   </w:num>
   <w:num w:numId="13">
+    <w:abstractNumId w:val="10"/>
+  </w:num>
+  <w:num w:numId="14">
+    <w:abstractNumId w:val="15"/>
+  </w:num>
+  <w:num w:numId="15">
     <w:abstractNumId w:val="9"/>
   </w:num>
-  <w:num w:numId="14">
-    <w:abstractNumId w:val="13"/>
+  <w:num w:numId="16">
+    <w:abstractNumId w:val="16"/>
   </w:num>
-  <w:num w:numId="15">
+  <w:num w:numId="17">
     <w:abstractNumId w:val="8"/>
   </w:num>
-  <w:num w:numId="16">
+  <w:num w:numId="18">
     <w:abstractNumId w:val="14"/>
   </w:num>
 </w:numbering>

</xml_diff>

<commit_message>
super(), this, super keyword
</commit_message>
<xml_diff>
--- a/Java Notes - Phase 1.docx
+++ b/Java Notes - Phase 1.docx
@@ -18978,8 +18978,6 @@
           <w:sz w:val="28"/>
         </w:rPr>
       </w:pPr>
-      <w:bookmarkStart w:id="0" w:name="_GoBack"/>
-      <w:bookmarkEnd w:id="0"/>
       <w:r>
         <w:rPr>
           <w:rFonts w:ascii="Times New Roman" w:hAnsi="Times New Roman" w:cs="Times New Roman"/>
@@ -19096,6 +19094,22 @@
           <w:sz w:val="28"/>
         </w:rPr>
       </w:pPr>
+      <w:proofErr w:type="gramStart"/>
+      <w:r>
+        <w:rPr>
+          <w:rFonts w:ascii="Times New Roman" w:hAnsi="Times New Roman" w:cs="Times New Roman"/>
+          <w:sz w:val="28"/>
+        </w:rPr>
+        <w:t>Abstraction :</w:t>
+      </w:r>
+      <w:proofErr w:type="gramEnd"/>
+      <w:r>
+        <w:rPr>
+          <w:rFonts w:ascii="Times New Roman" w:hAnsi="Times New Roman" w:cs="Times New Roman"/>
+          <w:sz w:val="28"/>
+        </w:rPr>
+        <w:t xml:space="preserve"> hiding the internal implements without knowing background details. </w:t>
+      </w:r>
     </w:p>
     <w:p>
       <w:pPr>
@@ -19128,7 +19142,6 @@
           <w:rFonts w:ascii="Times New Roman" w:hAnsi="Times New Roman" w:cs="Times New Roman"/>
           <w:sz w:val="28"/>
         </w:rPr>
-        <w:lastRenderedPageBreak/>
         <w:t xml:space="preserve">Common between interface and abstract class. </w:t>
       </w:r>
     </w:p>
@@ -19175,6 +19188,120 @@
     <w:p>
       <w:pPr>
         <w:pStyle w:val="ListParagraph"/>
+        <w:rPr>
+          <w:rFonts w:ascii="Times New Roman" w:hAnsi="Times New Roman" w:cs="Times New Roman"/>
+          <w:sz w:val="28"/>
+        </w:rPr>
+      </w:pPr>
+    </w:p>
+    <w:p>
+      <w:pPr>
+        <w:rPr>
+          <w:rFonts w:ascii="Times New Roman" w:hAnsi="Times New Roman" w:cs="Times New Roman"/>
+          <w:sz w:val="28"/>
+        </w:rPr>
+      </w:pPr>
+    </w:p>
+    <w:p>
+      <w:pPr>
+        <w:rPr>
+          <w:rFonts w:ascii="Times New Roman" w:hAnsi="Times New Roman" w:cs="Times New Roman"/>
+          <w:sz w:val="28"/>
+        </w:rPr>
+      </w:pPr>
+      <w:r>
+        <w:rPr>
+          <w:rFonts w:ascii="Times New Roman" w:hAnsi="Times New Roman" w:cs="Times New Roman"/>
+          <w:sz w:val="28"/>
+          <w:highlight w:val="yellow"/>
+        </w:rPr>
+        <w:t>Runtime polymorphism using object creation.</w:t>
+      </w:r>
+      <w:r>
+        <w:rPr>
+          <w:rFonts w:ascii="Times New Roman" w:hAnsi="Times New Roman" w:cs="Times New Roman"/>
+          <w:sz w:val="28"/>
+        </w:rPr>
+        <w:t xml:space="preserve"> </w:t>
+      </w:r>
+    </w:p>
+    <w:p>
+      <w:pPr>
+        <w:rPr>
+          <w:rFonts w:ascii="Times New Roman" w:hAnsi="Times New Roman" w:cs="Times New Roman"/>
+          <w:sz w:val="28"/>
+        </w:rPr>
+      </w:pPr>
+    </w:p>
+    <w:p>
+      <w:pPr>
+        <w:rPr>
+          <w:rFonts w:ascii="Times New Roman" w:hAnsi="Times New Roman" w:cs="Times New Roman"/>
+          <w:sz w:val="28"/>
+        </w:rPr>
+      </w:pPr>
+    </w:p>
+    <w:p>
+      <w:pPr>
+        <w:rPr>
+          <w:rFonts w:ascii="Times New Roman" w:hAnsi="Times New Roman" w:cs="Times New Roman"/>
+          <w:sz w:val="28"/>
+        </w:rPr>
+      </w:pPr>
+      <w:proofErr w:type="gramStart"/>
+      <w:r>
+        <w:rPr>
+          <w:rFonts w:ascii="Times New Roman" w:hAnsi="Times New Roman" w:cs="Times New Roman"/>
+          <w:sz w:val="28"/>
+          <w:highlight w:val="yellow"/>
+        </w:rPr>
+        <w:t>Super(</w:t>
+      </w:r>
+      <w:proofErr w:type="gramEnd"/>
+      <w:r>
+        <w:rPr>
+          <w:rFonts w:ascii="Times New Roman" w:hAnsi="Times New Roman" w:cs="Times New Roman"/>
+          <w:sz w:val="28"/>
+          <w:highlight w:val="yellow"/>
+        </w:rPr>
+        <w:t>), super keyword and this keyword</w:t>
+      </w:r>
+      <w:r>
+        <w:rPr>
+          <w:rFonts w:ascii="Times New Roman" w:hAnsi="Times New Roman" w:cs="Times New Roman"/>
+          <w:sz w:val="28"/>
+        </w:rPr>
+        <w:t xml:space="preserve"> </w:t>
+      </w:r>
+    </w:p>
+    <w:p>
+      <w:pPr>
+        <w:rPr>
+          <w:rFonts w:ascii="Times New Roman" w:hAnsi="Times New Roman" w:cs="Times New Roman"/>
+          <w:sz w:val="28"/>
+        </w:rPr>
+      </w:pPr>
+    </w:p>
+    <w:p>
+      <w:pPr>
+        <w:rPr>
+          <w:rFonts w:ascii="Times New Roman" w:hAnsi="Times New Roman" w:cs="Times New Roman"/>
+          <w:sz w:val="28"/>
+        </w:rPr>
+      </w:pPr>
+      <w:bookmarkStart w:id="0" w:name="_GoBack"/>
+      <w:bookmarkEnd w:id="0"/>
+    </w:p>
+    <w:p>
+      <w:pPr>
+        <w:rPr>
+          <w:rFonts w:ascii="Times New Roman" w:hAnsi="Times New Roman" w:cs="Times New Roman"/>
+          <w:sz w:val="28"/>
+        </w:rPr>
+      </w:pPr>
+    </w:p>
+    <w:p>
+      <w:pPr>
         <w:rPr>
           <w:rFonts w:ascii="Times New Roman" w:hAnsi="Times New Roman" w:cs="Times New Roman"/>
           <w:sz w:val="28"/>

</xml_diff>